<commit_message>
Updating Final report document
</commit_message>
<xml_diff>
--- a/Documents/Documentation/Final Project Report.docx
+++ b/Documents/Documentation/Final Project Report.docx
@@ -16788,7 +16788,7 @@
       </w:r>
       <w:r>
         <w:rPr>
-          <w:rFonts w:ascii="Segoe UI Semilight" w:eastAsia="Calibri" w:hAnsi="Segoe UI Semilight" w:cs="Segoe UI Semilight"/>
+          <w:rFonts w:ascii="Segoe UI Semilight" w:eastAsia="Calibri" w:hAnsi="Segoe UI Semilight" w:cs="Segoe UI Semilight" w:hint="cs"/>
           <w:sz w:val="24"/>
           <w:rtl/>
           <w:lang w:eastAsia="en-US"/>
@@ -17216,6 +17216,15 @@
       </w:r>
       <w:r>
         <w:rPr>
+          <w:rFonts w:ascii="Segoe UI Semilight" w:eastAsia="Calibri" w:hAnsi="Segoe UI Semilight" w:cs="Segoe UI Semilight" w:hint="cs"/>
+          <w:sz w:val="24"/>
+          <w:rtl/>
+          <w:lang w:eastAsia="en-US"/>
+        </w:rPr>
+        <w:t>, חומרתי ותוכנתי,</w:t>
+      </w:r>
+      <w:r>
+        <w:rPr>
           <w:rFonts w:ascii="Segoe UI Semilight" w:eastAsia="Calibri" w:hAnsi="Segoe UI Semilight" w:cs="Segoe UI Semilight"/>
           <w:sz w:val="24"/>
           <w:rtl/>
@@ -17819,11 +17828,19 @@
           <w:rtl/>
           <w:lang w:eastAsia="en-US"/>
         </w:rPr>
-        <w:t>נוסיף</w:t>
-      </w:r>
-      <w:r>
-        <w:rPr>
-          <w:rFonts w:ascii="Segoe UI Semilight" w:eastAsia="Calibri" w:hAnsi="Segoe UI Semilight" w:cs="Segoe UI Semilight"/>
+        <w:t xml:space="preserve">נממש את אלגוריתם ה- </w:t>
+      </w:r>
+      <w:r>
+        <w:rPr>
+          <w:rFonts w:ascii="Segoe UI Semilight" w:eastAsia="Calibri" w:hAnsi="Segoe UI Semilight" w:cs="Segoe UI Semilight"/>
+          <w:sz w:val="24"/>
+          <w:lang w:eastAsia="en-US"/>
+        </w:rPr>
+        <w:t>Material Coupling</w:t>
+      </w:r>
+      <w:r>
+        <w:rPr>
+          <w:rFonts w:ascii="Segoe UI Semilight" w:eastAsia="Calibri" w:hAnsi="Segoe UI Semilight" w:cs="Segoe UI Semilight" w:hint="cs"/>
           <w:sz w:val="24"/>
           <w:rtl/>
           <w:lang w:eastAsia="en-US"/>
@@ -17832,16 +17849,16 @@
       </w:r>
       <w:r>
         <w:rPr>
-          <w:rFonts w:ascii="Segoe UI Semilight" w:eastAsia="Calibri" w:hAnsi="Segoe UI Semilight" w:cs="Segoe UI Semilight" w:hint="cs"/>
-          <w:sz w:val="24"/>
-          <w:rtl/>
-          <w:lang w:eastAsia="en-US"/>
-        </w:rPr>
-        <w:t>למחשב</w:t>
-      </w:r>
-      <w:r>
-        <w:rPr>
-          <w:rFonts w:ascii="Segoe UI Semilight" w:eastAsia="Calibri" w:hAnsi="Segoe UI Semilight" w:cs="Segoe UI Semilight"/>
+          <w:rFonts w:ascii="Segoe UI Semilight" w:eastAsia="Calibri" w:hAnsi="Segoe UI Semilight" w:cs="Segoe UI Semilight"/>
+          <w:sz w:val="24"/>
+          <w:rtl/>
+          <w:lang w:eastAsia="en-US"/>
+        </w:rPr>
+        <w:t>–</w:t>
+      </w:r>
+      <w:r>
+        <w:rPr>
+          <w:rFonts w:ascii="Segoe UI Semilight" w:eastAsia="Calibri" w:hAnsi="Segoe UI Semilight" w:cs="Segoe UI Semilight" w:hint="cs"/>
           <w:sz w:val="24"/>
           <w:rtl/>
           <w:lang w:eastAsia="en-US"/>
@@ -17855,7 +17872,25 @@
           <w:rtl/>
           <w:lang w:eastAsia="en-US"/>
         </w:rPr>
-        <w:t>השטח</w:t>
+        <w:t>נאפשר למשתמש לקבוע</w:t>
+      </w:r>
+      <w:r>
+        <w:rPr>
+          <w:rFonts w:ascii="Segoe UI Semilight" w:eastAsia="Calibri" w:hAnsi="Segoe UI Semilight" w:cs="Segoe UI Semilight"/>
+          <w:sz w:val="24"/>
+          <w:rtl/>
+          <w:lang w:eastAsia="en-US"/>
+        </w:rPr>
+        <w:t xml:space="preserve"> חוקי</w:t>
+      </w:r>
+      <w:r>
+        <w:rPr>
+          <w:rFonts w:ascii="Segoe UI Semilight" w:eastAsia="Calibri" w:hAnsi="Segoe UI Semilight" w:cs="Segoe UI Semilight" w:hint="cs"/>
+          <w:sz w:val="24"/>
+          <w:rtl/>
+          <w:lang w:eastAsia="en-US"/>
+        </w:rPr>
+        <w:t xml:space="preserve"> צימוד</w:t>
       </w:r>
       <w:r>
         <w:rPr>
@@ -17873,330 +17908,130 @@
           <w:rtl/>
           <w:lang w:eastAsia="en-US"/>
         </w:rPr>
-        <w:t>משיב</w:t>
-      </w:r>
-      <w:r>
-        <w:rPr>
-          <w:rFonts w:ascii="Segoe UI Semilight" w:eastAsia="Calibri" w:hAnsi="Segoe UI Semilight" w:cs="Segoe UI Semilight"/>
-          <w:sz w:val="24"/>
-          <w:rtl/>
+        <w:t xml:space="preserve">בצורה דינאמית לחלוטין, </w:t>
+      </w:r>
+      <w:r>
+        <w:rPr>
+          <w:rFonts w:ascii="Segoe UI Semilight" w:eastAsia="Calibri" w:hAnsi="Segoe UI Semilight" w:cs="Segoe UI Semilight"/>
+          <w:sz w:val="24"/>
+          <w:rtl/>
+          <w:lang w:eastAsia="en-US"/>
+        </w:rPr>
+        <w:t>אשר בעבורם המערכת תתריע בזמ</w:t>
+      </w:r>
+      <w:r>
+        <w:rPr>
+          <w:rFonts w:ascii="Segoe UI Semilight" w:eastAsia="Calibri" w:hAnsi="Segoe UI Semilight" w:cs="Segoe UI Semilight"/>
+          <w:sz w:val="24"/>
+          <w:rtl/>
+          <w:lang w:eastAsia="en-US"/>
+        </w:rPr>
+        <w:t>ן אמת על</w:t>
+      </w:r>
+      <w:r>
+        <w:rPr>
+          <w:rFonts w:ascii="Segoe UI Semilight" w:eastAsia="Calibri" w:hAnsi="Segoe UI Semilight" w:cs="Segoe UI Semilight" w:hint="cs"/>
+          <w:sz w:val="24"/>
+          <w:rtl/>
+          <w:lang w:eastAsia="en-US"/>
+        </w:rPr>
+        <w:t xml:space="preserve"> זיהוי</w:t>
+      </w:r>
+      <w:r>
+        <w:rPr>
+          <w:rFonts w:ascii="Segoe UI Semilight" w:eastAsia="Calibri" w:hAnsi="Segoe UI Semilight" w:cs="Segoe UI Semilight"/>
+          <w:sz w:val="24"/>
+          <w:rtl/>
+          <w:lang w:eastAsia="en-US"/>
+        </w:rPr>
+        <w:t xml:space="preserve"> של חומרים מותרים</w:t>
+      </w:r>
+      <w:r>
+        <w:rPr>
+          <w:rFonts w:ascii="Segoe UI Semilight" w:eastAsia="Calibri" w:hAnsi="Segoe UI Semilight" w:cs="Segoe UI Semilight"/>
+          <w:sz w:val="24"/>
           <w:lang w:eastAsia="en-US"/>
         </w:rPr>
         <w:t xml:space="preserve"> </w:t>
       </w:r>
       <w:r>
         <w:rPr>
-          <w:rFonts w:ascii="Segoe UI Semilight" w:eastAsia="Calibri" w:hAnsi="Segoe UI Semilight" w:cs="Segoe UI Semilight" w:hint="cs"/>
-          <w:sz w:val="24"/>
-          <w:rtl/>
-          <w:lang w:eastAsia="en-US"/>
-        </w:rPr>
-        <w:t>מיקום</w:t>
-      </w:r>
-      <w:r>
-        <w:rPr>
-          <w:rFonts w:ascii="Segoe UI Semilight" w:eastAsia="Calibri" w:hAnsi="Segoe UI Semilight" w:cs="Segoe UI Semilight"/>
-          <w:sz w:val="24"/>
-          <w:rtl/>
-          <w:lang w:eastAsia="en-US"/>
-        </w:rPr>
-        <w:t xml:space="preserve"> </w:t>
-      </w:r>
-      <w:r>
-        <w:rPr>
-          <w:rFonts w:ascii="Segoe UI Semilight" w:eastAsia="Calibri" w:hAnsi="Segoe UI Semilight" w:cs="Segoe UI Semilight" w:hint="cs"/>
-          <w:sz w:val="24"/>
-          <w:rtl/>
-          <w:lang w:eastAsia="en-US"/>
-        </w:rPr>
-        <w:t>חיצוני</w:t>
-      </w:r>
-      <w:r>
-        <w:rPr>
-          <w:rFonts w:ascii="Segoe UI Semilight" w:eastAsia="Calibri" w:hAnsi="Segoe UI Semilight" w:cs="Segoe UI Semilight"/>
-          <w:sz w:val="24"/>
-          <w:rtl/>
-          <w:lang w:eastAsia="en-US"/>
-        </w:rPr>
-        <w:t xml:space="preserve"> </w:t>
-      </w:r>
-      <w:r>
-        <w:rPr>
-          <w:rFonts w:ascii="Segoe UI Semilight" w:eastAsia="Calibri" w:hAnsi="Segoe UI Semilight" w:cs="Segoe UI Semilight" w:hint="cs"/>
-          <w:sz w:val="24"/>
-          <w:rtl/>
-          <w:lang w:eastAsia="en-US"/>
-        </w:rPr>
-        <w:t>אשר</w:t>
-      </w:r>
-      <w:r>
-        <w:rPr>
-          <w:rFonts w:ascii="Segoe UI Semilight" w:eastAsia="Calibri" w:hAnsi="Segoe UI Semilight" w:cs="Segoe UI Semilight"/>
-          <w:sz w:val="24"/>
-          <w:rtl/>
-          <w:lang w:eastAsia="en-US"/>
-        </w:rPr>
-        <w:t xml:space="preserve"> </w:t>
-      </w:r>
-      <w:r>
-        <w:rPr>
-          <w:rFonts w:ascii="Segoe UI Semilight" w:eastAsia="Calibri" w:hAnsi="Segoe UI Semilight" w:cs="Segoe UI Semilight" w:hint="cs"/>
-          <w:sz w:val="24"/>
-          <w:rtl/>
-          <w:lang w:eastAsia="en-US"/>
-        </w:rPr>
-        <w:t>באמצעותו</w:t>
-      </w:r>
-      <w:r>
-        <w:rPr>
-          <w:rFonts w:ascii="Segoe UI Semilight" w:eastAsia="Calibri" w:hAnsi="Segoe UI Semilight" w:cs="Segoe UI Semilight"/>
-          <w:sz w:val="24"/>
-          <w:rtl/>
-          <w:lang w:eastAsia="en-US"/>
-        </w:rPr>
-        <w:t xml:space="preserve">, </w:t>
-      </w:r>
-      <w:r>
-        <w:rPr>
-          <w:rFonts w:ascii="Segoe UI Semilight" w:eastAsia="Calibri" w:hAnsi="Segoe UI Semilight" w:cs="Segoe UI Semilight" w:hint="cs"/>
-          <w:sz w:val="24"/>
-          <w:rtl/>
-          <w:lang w:eastAsia="en-US"/>
-        </w:rPr>
-        <w:t>מערכת</w:t>
-      </w:r>
-      <w:r>
-        <w:rPr>
-          <w:rFonts w:ascii="Segoe UI Semilight" w:eastAsia="Calibri" w:hAnsi="Segoe UI Semilight" w:cs="Segoe UI Semilight"/>
-          <w:sz w:val="24"/>
-          <w:rtl/>
-          <w:lang w:eastAsia="en-US"/>
-        </w:rPr>
-        <w:t xml:space="preserve"> </w:t>
-      </w:r>
-      <w:r>
-        <w:rPr>
-          <w:rFonts w:ascii="Segoe UI Semilight" w:eastAsia="Calibri" w:hAnsi="Segoe UI Semilight" w:cs="Segoe UI Semilight" w:hint="cs"/>
-          <w:sz w:val="24"/>
-          <w:rtl/>
-          <w:lang w:eastAsia="en-US"/>
-        </w:rPr>
-        <w:t>השו</w:t>
-      </w:r>
-      <w:r>
-        <w:rPr>
-          <w:rFonts w:ascii="Segoe UI Semilight" w:eastAsia="Calibri" w:hAnsi="Segoe UI Semilight" w:cs="Segoe UI Semilight"/>
-          <w:sz w:val="24"/>
-          <w:rtl/>
-          <w:lang w:eastAsia="en-US"/>
-        </w:rPr>
-        <w:t>"</w:t>
-      </w:r>
-      <w:r>
-        <w:rPr>
-          <w:rFonts w:ascii="Segoe UI Semilight" w:eastAsia="Calibri" w:hAnsi="Segoe UI Semilight" w:cs="Segoe UI Semilight" w:hint="cs"/>
-          <w:sz w:val="24"/>
-          <w:rtl/>
-          <w:lang w:eastAsia="en-US"/>
-        </w:rPr>
-        <w:t>ב</w:t>
-      </w:r>
-      <w:r>
-        <w:rPr>
-          <w:rFonts w:ascii="Segoe UI Semilight" w:eastAsia="Calibri" w:hAnsi="Segoe UI Semilight" w:cs="Segoe UI Semilight"/>
-          <w:sz w:val="24"/>
-          <w:rtl/>
-          <w:lang w:eastAsia="en-US"/>
-        </w:rPr>
-        <w:t xml:space="preserve"> </w:t>
-      </w:r>
-      <w:r>
-        <w:rPr>
-          <w:rFonts w:ascii="Segoe UI Semilight" w:eastAsia="Calibri" w:hAnsi="Segoe UI Semilight" w:cs="Segoe UI Semilight" w:hint="cs"/>
-          <w:sz w:val="24"/>
-          <w:rtl/>
-          <w:lang w:eastAsia="en-US"/>
-        </w:rPr>
-        <w:t>תוסיף</w:t>
-      </w:r>
-      <w:r>
-        <w:rPr>
-          <w:rFonts w:ascii="Segoe UI Semilight" w:eastAsia="Calibri" w:hAnsi="Segoe UI Semilight" w:cs="Segoe UI Semilight"/>
-          <w:sz w:val="24"/>
-          <w:rtl/>
-          <w:lang w:eastAsia="en-US"/>
-        </w:rPr>
-        <w:t xml:space="preserve"> </w:t>
-      </w:r>
-      <w:r>
-        <w:rPr>
-          <w:rFonts w:ascii="Segoe UI Semilight" w:eastAsia="Calibri" w:hAnsi="Segoe UI Semilight" w:cs="Segoe UI Semilight" w:hint="cs"/>
-          <w:sz w:val="24"/>
-          <w:rtl/>
-          <w:lang w:eastAsia="en-US"/>
-        </w:rPr>
-        <w:t>לכל</w:t>
-      </w:r>
-      <w:r>
-        <w:rPr>
-          <w:rFonts w:ascii="Segoe UI Semilight" w:eastAsia="Calibri" w:hAnsi="Segoe UI Semilight" w:cs="Segoe UI Semilight"/>
-          <w:sz w:val="24"/>
-          <w:rtl/>
-          <w:lang w:eastAsia="en-US"/>
-        </w:rPr>
-        <w:t xml:space="preserve"> </w:t>
-      </w:r>
-      <w:r>
-        <w:rPr>
-          <w:rFonts w:ascii="Segoe UI Semilight" w:eastAsia="Calibri" w:hAnsi="Segoe UI Semilight" w:cs="Segoe UI Semilight" w:hint="cs"/>
-          <w:sz w:val="24"/>
-          <w:rtl/>
-          <w:lang w:eastAsia="en-US"/>
-        </w:rPr>
-        <w:t>זיהוי</w:t>
-      </w:r>
-      <w:r>
-        <w:rPr>
-          <w:rFonts w:ascii="Segoe UI Semilight" w:eastAsia="Calibri" w:hAnsi="Segoe UI Semilight" w:cs="Segoe UI Semilight"/>
-          <w:sz w:val="24"/>
-          <w:rtl/>
-          <w:lang w:eastAsia="en-US"/>
-        </w:rPr>
-        <w:t xml:space="preserve"> </w:t>
-      </w:r>
-      <w:r>
-        <w:rPr>
-          <w:rFonts w:ascii="Segoe UI Semilight" w:eastAsia="Calibri" w:hAnsi="Segoe UI Semilight" w:cs="Segoe UI Semilight" w:hint="cs"/>
-          <w:sz w:val="24"/>
-          <w:rtl/>
-          <w:lang w:eastAsia="en-US"/>
-        </w:rPr>
-        <w:t>אשר</w:t>
-      </w:r>
-      <w:r>
-        <w:rPr>
-          <w:rFonts w:ascii="Segoe UI Semilight" w:eastAsia="Calibri" w:hAnsi="Segoe UI Semilight" w:cs="Segoe UI Semilight"/>
-          <w:sz w:val="24"/>
-          <w:rtl/>
-          <w:lang w:eastAsia="en-US"/>
-        </w:rPr>
-        <w:t xml:space="preserve"> </w:t>
-      </w:r>
-      <w:r>
-        <w:rPr>
-          <w:rFonts w:ascii="Segoe UI Semilight" w:eastAsia="Calibri" w:hAnsi="Segoe UI Semilight" w:cs="Segoe UI Semilight" w:hint="cs"/>
-          <w:sz w:val="24"/>
-          <w:rtl/>
-          <w:lang w:eastAsia="en-US"/>
-        </w:rPr>
-        <w:t>נשלף</w:t>
-      </w:r>
-      <w:r>
-        <w:rPr>
-          <w:rFonts w:ascii="Segoe UI Semilight" w:eastAsia="Calibri" w:hAnsi="Segoe UI Semilight" w:cs="Segoe UI Semilight"/>
-          <w:sz w:val="24"/>
-          <w:rtl/>
-          <w:lang w:eastAsia="en-US"/>
-        </w:rPr>
-        <w:t xml:space="preserve"> </w:t>
-      </w:r>
-      <w:r>
-        <w:rPr>
-          <w:rFonts w:ascii="Segoe UI Semilight" w:eastAsia="Calibri" w:hAnsi="Segoe UI Semilight" w:cs="Segoe UI Semilight" w:hint="cs"/>
-          <w:sz w:val="24"/>
-          <w:rtl/>
-          <w:lang w:eastAsia="en-US"/>
-        </w:rPr>
-        <w:t>מן</w:t>
-      </w:r>
-      <w:r>
-        <w:rPr>
-          <w:rFonts w:ascii="Segoe UI Semilight" w:eastAsia="Calibri" w:hAnsi="Segoe UI Semilight" w:cs="Segoe UI Semilight"/>
-          <w:sz w:val="24"/>
-          <w:rtl/>
-          <w:lang w:eastAsia="en-US"/>
-        </w:rPr>
-        <w:t xml:space="preserve"> </w:t>
-      </w:r>
-      <w:r>
-        <w:rPr>
-          <w:rFonts w:ascii="Segoe UI Semilight" w:eastAsia="Calibri" w:hAnsi="Segoe UI Semilight" w:cs="Segoe UI Semilight" w:hint="cs"/>
-          <w:sz w:val="24"/>
-          <w:rtl/>
-          <w:lang w:eastAsia="en-US"/>
-        </w:rPr>
-        <w:t>האקדח</w:t>
-      </w:r>
-      <w:r>
-        <w:rPr>
-          <w:rFonts w:ascii="Segoe UI Semilight" w:eastAsia="Calibri" w:hAnsi="Segoe UI Semilight" w:cs="Segoe UI Semilight"/>
-          <w:sz w:val="24"/>
-          <w:rtl/>
-          <w:lang w:eastAsia="en-US"/>
-        </w:rPr>
-        <w:t xml:space="preserve"> </w:t>
-      </w:r>
-      <w:r>
-        <w:rPr>
-          <w:rFonts w:ascii="Segoe UI Semilight" w:eastAsia="Calibri" w:hAnsi="Segoe UI Semilight" w:cs="Segoe UI Semilight" w:hint="cs"/>
-          <w:sz w:val="24"/>
-          <w:rtl/>
-          <w:lang w:eastAsia="en-US"/>
-        </w:rPr>
-        <w:t>חתימת</w:t>
-      </w:r>
-      <w:r>
-        <w:rPr>
-          <w:rFonts w:ascii="Segoe UI Semilight" w:eastAsia="Calibri" w:hAnsi="Segoe UI Semilight" w:cs="Segoe UI Semilight"/>
-          <w:sz w:val="24"/>
-          <w:rtl/>
-          <w:lang w:eastAsia="en-US"/>
-        </w:rPr>
-        <w:t xml:space="preserve"> </w:t>
-      </w:r>
-      <w:r>
-        <w:rPr>
-          <w:rFonts w:ascii="Segoe UI Semilight" w:eastAsia="Calibri" w:hAnsi="Segoe UI Semilight" w:cs="Segoe UI Semilight" w:hint="cs"/>
-          <w:sz w:val="24"/>
-          <w:rtl/>
-          <w:lang w:eastAsia="en-US"/>
-        </w:rPr>
-        <w:t>מיקום</w:t>
-      </w:r>
-      <w:r>
-        <w:rPr>
-          <w:rFonts w:ascii="Segoe UI Semilight" w:eastAsia="Calibri" w:hAnsi="Segoe UI Semilight" w:cs="Segoe UI Semilight"/>
-          <w:sz w:val="24"/>
-          <w:rtl/>
-          <w:lang w:eastAsia="en-US"/>
-        </w:rPr>
-        <w:t xml:space="preserve"> (</w:t>
-      </w:r>
-      <w:r>
-        <w:rPr>
-          <w:rFonts w:ascii="Segoe UI Semilight" w:eastAsia="Calibri" w:hAnsi="Segoe UI Semilight" w:cs="Segoe UI Semilight"/>
-          <w:sz w:val="24"/>
-          <w:lang w:eastAsia="en-US"/>
-        </w:rPr>
-        <w:t>GPS</w:t>
-      </w:r>
-      <w:r>
-        <w:rPr>
-          <w:rFonts w:ascii="Segoe UI Semilight" w:eastAsia="Calibri" w:hAnsi="Segoe UI Semilight" w:cs="Segoe UI Semilight"/>
-          <w:sz w:val="24"/>
-          <w:rtl/>
-          <w:lang w:eastAsia="en-US"/>
-        </w:rPr>
-        <w:t>)</w:t>
-      </w:r>
-      <w:r>
-        <w:rPr>
-          <w:rFonts w:ascii="Segoe UI Semilight" w:eastAsia="Calibri" w:hAnsi="Segoe UI Semilight" w:cs="Segoe UI Semilight" w:hint="cs"/>
-          <w:sz w:val="24"/>
-          <w:rtl/>
-          <w:lang w:eastAsia="en-US"/>
-        </w:rPr>
-        <w:t>.</w:t>
+          <w:rFonts w:ascii="Segoe UI Semilight" w:eastAsia="Calibri" w:hAnsi="Segoe UI Semilight" w:cs="Segoe UI Semilight"/>
+          <w:sz w:val="24"/>
+          <w:rtl/>
+          <w:lang w:eastAsia="en-US"/>
+        </w:rPr>
+        <w:t xml:space="preserve">(או לא) העונים על חוק צימוד כלשהו, ועלולים להביא ליצירת חומר מסוכן אחר. </w:t>
+      </w:r>
+      <w:r>
+        <w:rPr>
+          <w:rFonts w:ascii="Segoe UI Semilight" w:eastAsia="Calibri" w:hAnsi="Segoe UI Semilight" w:cs="Segoe UI Semilight"/>
+          <w:sz w:val="24"/>
+          <w:lang w:eastAsia="en-US"/>
+        </w:rPr>
+        <w:br/>
+      </w:r>
+      <w:r>
+        <w:rPr>
+          <w:rFonts w:ascii="Segoe UI Semilight" w:eastAsia="Calibri" w:hAnsi="Segoe UI Semilight" w:cs="Segoe UI Semilight"/>
+          <w:sz w:val="24"/>
+          <w:rtl/>
+          <w:lang w:eastAsia="en-US"/>
+        </w:rPr>
+        <w:t xml:space="preserve">לדוגמא: </w:t>
+      </w:r>
+      <w:r>
+        <w:rPr>
+          <w:rFonts w:ascii="Segoe UI Semilight" w:eastAsia="Calibri" w:hAnsi="Segoe UI Semilight" w:cs="Segoe UI Semilight" w:hint="cs"/>
+          <w:sz w:val="24"/>
+          <w:rtl/>
+          <w:lang w:eastAsia="en-US"/>
+        </w:rPr>
+        <w:t>התקפות של ארגון הטרור דאע"ש (</w:t>
+      </w:r>
+      <w:r>
+        <w:rPr>
+          <w:rFonts w:ascii="Segoe UI Semilight" w:eastAsia="Calibri" w:hAnsi="Segoe UI Semilight" w:cs="Segoe UI Semilight"/>
+          <w:sz w:val="24"/>
+          <w:lang w:eastAsia="en-US"/>
+        </w:rPr>
+        <w:t>ISIS</w:t>
+      </w:r>
+      <w:r>
+        <w:rPr>
+          <w:rFonts w:ascii="Segoe UI Semilight" w:eastAsia="Calibri" w:hAnsi="Segoe UI Semilight" w:cs="Segoe UI Semilight" w:hint="cs"/>
+          <w:sz w:val="24"/>
+          <w:rtl/>
+          <w:lang w:eastAsia="en-US"/>
+        </w:rPr>
+        <w:t xml:space="preserve">) באירופה לא כללו חומרי נפץ רשמיים, אלא שילוב של חומרים מותרים. למשל, </w:t>
+      </w:r>
+      <w:r>
+        <w:rPr>
+          <w:rFonts w:ascii="Segoe UI Semilight" w:eastAsia="Calibri" w:hAnsi="Segoe UI Semilight" w:cs="Segoe UI Semilight"/>
+          <w:sz w:val="24"/>
+          <w:rtl/>
+          <w:lang w:eastAsia="en-US"/>
+        </w:rPr>
+        <w:t xml:space="preserve">אצטון ומי חמצן הם זוג חומרים אשר שילובם </w:t>
+      </w:r>
+      <w:r>
+        <w:rPr>
+          <w:rFonts w:ascii="Segoe UI Semilight" w:eastAsia="Calibri" w:hAnsi="Segoe UI Semilight" w:cs="Segoe UI Semilight" w:hint="cs"/>
+          <w:sz w:val="24"/>
+          <w:rtl/>
+          <w:lang w:eastAsia="en-US"/>
+        </w:rPr>
+        <w:t>מב</w:t>
+      </w:r>
+      <w:r>
+        <w:rPr>
+          <w:rFonts w:ascii="Segoe UI Semilight" w:eastAsia="Calibri" w:hAnsi="Segoe UI Semilight" w:cs="Segoe UI Semilight"/>
+          <w:sz w:val="24"/>
+          <w:rtl/>
+          <w:lang w:eastAsia="en-US"/>
+        </w:rPr>
+        <w:t>יא לידי פצצה.</w:t>
       </w:r>
     </w:p>
     <w:p>
@@ -18208,144 +18043,219 @@
         </w:numPr>
         <w:spacing w:line="360" w:lineRule="auto"/>
         <w:rPr>
-          <w:rFonts w:ascii="Segoe UI Semilight" w:eastAsia="Calibri" w:hAnsi="Segoe UI Semilight" w:cs="Segoe UI Semilight"/>
-          <w:sz w:val="24"/>
-          <w:lang w:eastAsia="en-US"/>
-        </w:rPr>
-      </w:pPr>
-      <w:r>
-        <w:rPr>
-          <w:rFonts w:ascii="Segoe UI Semilight" w:eastAsia="Calibri" w:hAnsi="Segoe UI Semilight" w:cs="Segoe UI Semilight" w:hint="cs"/>
-          <w:sz w:val="24"/>
-          <w:rtl/>
-          <w:lang w:eastAsia="en-US"/>
-        </w:rPr>
-        <w:t xml:space="preserve">נממש </w:t>
-      </w:r>
-      <w:r>
-        <w:rPr>
-          <w:rFonts w:ascii="Segoe UI Semilight" w:eastAsia="Calibri" w:hAnsi="Segoe UI Semilight" w:cs="Segoe UI Semilight" w:hint="cs"/>
-          <w:sz w:val="24"/>
-          <w:rtl/>
-          <w:lang w:eastAsia="en-US"/>
-        </w:rPr>
-        <w:t xml:space="preserve">את </w:t>
-      </w:r>
-      <w:r>
-        <w:rPr>
-          <w:rFonts w:ascii="Segoe UI Semilight" w:eastAsia="Calibri" w:hAnsi="Segoe UI Semilight" w:cs="Segoe UI Semilight" w:hint="cs"/>
-          <w:sz w:val="24"/>
-          <w:rtl/>
-          <w:lang w:eastAsia="en-US"/>
-        </w:rPr>
-        <w:t xml:space="preserve">אלגוריתם ה- </w:t>
-      </w:r>
-      <w:r>
-        <w:rPr>
-          <w:rFonts w:ascii="Segoe UI Semilight" w:eastAsia="Calibri" w:hAnsi="Segoe UI Semilight" w:cs="Segoe UI Semilight"/>
-          <w:sz w:val="24"/>
-          <w:lang w:eastAsia="en-US"/>
-        </w:rPr>
-        <w:t>Material Coupling</w:t>
-      </w:r>
-      <w:r>
-        <w:rPr>
-          <w:rFonts w:ascii="Segoe UI Semilight" w:eastAsia="Calibri" w:hAnsi="Segoe UI Semilight" w:cs="Segoe UI Semilight" w:hint="cs"/>
-          <w:sz w:val="24"/>
-          <w:rtl/>
-          <w:lang w:eastAsia="en-US"/>
-        </w:rPr>
-        <w:t xml:space="preserve"> - </w:t>
-      </w:r>
-      <w:r>
-        <w:rPr>
-          <w:rFonts w:ascii="Segoe UI Semilight" w:eastAsia="Calibri" w:hAnsi="Segoe UI Semilight" w:cs="Segoe UI Semilight" w:hint="cs"/>
-          <w:sz w:val="24"/>
-          <w:rtl/>
-          <w:lang w:eastAsia="en-US"/>
-        </w:rPr>
-        <w:t>מ</w:t>
-      </w:r>
-      <w:r>
-        <w:rPr>
-          <w:rFonts w:ascii="Segoe UI Semilight" w:eastAsia="Calibri" w:hAnsi="Segoe UI Semilight" w:cs="Segoe UI Semilight" w:hint="cs"/>
-          <w:sz w:val="24"/>
-          <w:rtl/>
-          <w:lang w:eastAsia="en-US"/>
-        </w:rPr>
-        <w:t>י</w:t>
-      </w:r>
-      <w:r>
-        <w:rPr>
-          <w:rFonts w:ascii="Segoe UI Semilight" w:eastAsia="Calibri" w:hAnsi="Segoe UI Semilight" w:cs="Segoe UI Semilight" w:hint="cs"/>
-          <w:sz w:val="24"/>
-          <w:rtl/>
-          <w:lang w:eastAsia="en-US"/>
-        </w:rPr>
-        <w:t>מוש אלגוריתם אשר יתריע בזמן אמת על</w:t>
-      </w:r>
-      <w:r>
-        <w:rPr>
-          <w:rFonts w:ascii="Segoe UI Semilight" w:eastAsia="Calibri" w:hAnsi="Segoe UI Semilight" w:cs="Segoe UI Semilight" w:hint="cs"/>
-          <w:sz w:val="24"/>
-          <w:rtl/>
-          <w:lang w:eastAsia="en-US"/>
-        </w:rPr>
-        <w:t xml:space="preserve"> היתכנות</w:t>
-      </w:r>
-      <w:r>
-        <w:rPr>
-          <w:rFonts w:ascii="Segoe UI Semilight" w:eastAsia="Calibri" w:hAnsi="Segoe UI Semilight" w:cs="Segoe UI Semilight" w:hint="cs"/>
-          <w:sz w:val="24"/>
-          <w:rtl/>
-          <w:lang w:eastAsia="en-US"/>
-        </w:rPr>
-        <w:t xml:space="preserve"> שילוב</w:t>
-      </w:r>
-      <w:r>
-        <w:rPr>
-          <w:rFonts w:ascii="Segoe UI Semilight" w:eastAsia="Calibri" w:hAnsi="Segoe UI Semilight" w:cs="Segoe UI Semilight" w:hint="cs"/>
-          <w:sz w:val="24"/>
-          <w:rtl/>
-          <w:lang w:eastAsia="en-US"/>
-        </w:rPr>
-        <w:t xml:space="preserve"> של </w:t>
-      </w:r>
-      <w:r>
-        <w:rPr>
-          <w:rFonts w:ascii="Segoe UI Semilight" w:eastAsia="Calibri" w:hAnsi="Segoe UI Semilight" w:cs="Segoe UI Semilight" w:hint="cs"/>
-          <w:sz w:val="24"/>
-          <w:rtl/>
-          <w:lang w:eastAsia="en-US"/>
-        </w:rPr>
-        <w:t>חומרים מותרים</w:t>
-      </w:r>
-      <w:r>
-        <w:rPr>
-          <w:rFonts w:ascii="Segoe UI Semilight" w:eastAsia="Calibri" w:hAnsi="Segoe UI Semilight" w:cs="Segoe UI Semilight" w:hint="cs"/>
-          <w:sz w:val="24"/>
-          <w:rtl/>
-          <w:lang w:eastAsia="en-US"/>
-        </w:rPr>
-        <w:t xml:space="preserve"> לכשעצמם,</w:t>
-      </w:r>
-      <w:r>
-        <w:rPr>
-          <w:rFonts w:ascii="Segoe UI Semilight" w:eastAsia="Calibri" w:hAnsi="Segoe UI Semilight" w:cs="Segoe UI Semilight" w:hint="cs"/>
-          <w:sz w:val="24"/>
-          <w:rtl/>
-          <w:lang w:eastAsia="en-US"/>
-        </w:rPr>
-        <w:t xml:space="preserve"> אש</w:t>
-      </w:r>
-      <w:r>
-        <w:rPr>
-          <w:rFonts w:ascii="Segoe UI Semilight" w:eastAsia="Calibri" w:hAnsi="Segoe UI Semilight" w:cs="Segoe UI Semilight" w:hint="cs"/>
-          <w:sz w:val="24"/>
-          <w:rtl/>
-          <w:lang w:eastAsia="en-US"/>
-        </w:rPr>
-        <w:t>ר עלולים להביא ליצירת חומר מסוכן, בדגש על חומרי נפץ וסמים.</w:t>
+          <w:rFonts w:ascii="Segoe UI Semilight" w:hAnsi="Segoe UI Semilight" w:cs="Segoe UI Semilight"/>
+          <w:sz w:val="24"/>
+        </w:rPr>
+      </w:pPr>
+      <w:r>
+        <w:rPr>
+          <w:rFonts w:ascii="Segoe UI Semilight" w:eastAsia="Calibri" w:hAnsi="Segoe UI Semilight" w:cs="Segoe UI Semilight" w:hint="cs"/>
+          <w:sz w:val="24"/>
+          <w:rtl/>
+          <w:lang w:eastAsia="en-US"/>
+        </w:rPr>
+        <w:lastRenderedPageBreak/>
+        <w:t xml:space="preserve">נממש את אלגוריתם ה- </w:t>
+      </w:r>
+      <w:r>
+        <w:rPr>
+          <w:rFonts w:ascii="Segoe UI Semilight" w:eastAsia="Calibri" w:hAnsi="Segoe UI Semilight" w:cs="Segoe UI Semilight"/>
+          <w:sz w:val="24"/>
+          <w:lang w:eastAsia="en-US"/>
+        </w:rPr>
+        <w:t>Taggants</w:t>
+      </w:r>
+      <w:r>
+        <w:rPr>
+          <w:rFonts w:ascii="Segoe UI Semilight" w:eastAsia="Calibri" w:hAnsi="Segoe UI Semilight" w:cs="Segoe UI Semilight" w:hint="cs"/>
+          <w:sz w:val="24"/>
+          <w:rtl/>
+          <w:lang w:eastAsia="en-US"/>
+        </w:rPr>
+        <w:t xml:space="preserve"> </w:t>
+      </w:r>
+      <w:r>
+        <w:rPr>
+          <w:rFonts w:ascii="Segoe UI Semilight" w:eastAsia="Calibri" w:hAnsi="Segoe UI Semilight" w:cs="Segoe UI Semilight"/>
+          <w:sz w:val="24"/>
+          <w:rtl/>
+          <w:lang w:eastAsia="en-US"/>
+        </w:rPr>
+        <w:t>–</w:t>
+      </w:r>
+      <w:r>
+        <w:rPr>
+          <w:rFonts w:ascii="Segoe UI Semilight" w:eastAsia="Calibri" w:hAnsi="Segoe UI Semilight" w:cs="Segoe UI Semilight" w:hint="cs"/>
+          <w:sz w:val="24"/>
+          <w:rtl/>
+          <w:lang w:eastAsia="en-US"/>
+        </w:rPr>
+        <w:t xml:space="preserve"> </w:t>
+      </w:r>
+      <w:r>
+        <w:rPr>
+          <w:rFonts w:ascii="Segoe UI Semilight" w:eastAsia="Calibri" w:hAnsi="Segoe UI Semilight" w:cs="Segoe UI Semilight" w:hint="cs"/>
+          <w:sz w:val="24"/>
+          <w:rtl/>
+          <w:lang w:eastAsia="en-US"/>
+        </w:rPr>
+        <w:t>נרחיב</w:t>
+      </w:r>
+      <w:r>
+        <w:rPr>
+          <w:rFonts w:ascii="Segoe UI Semilight" w:eastAsia="Calibri" w:hAnsi="Segoe UI Semilight" w:cs="Segoe UI Semilight"/>
+          <w:sz w:val="24"/>
+          <w:rtl/>
+          <w:lang w:eastAsia="en-US"/>
+        </w:rPr>
+        <w:t xml:space="preserve"> את אלגוריתם ה-</w:t>
+      </w:r>
+      <w:r>
+        <w:rPr>
+          <w:rFonts w:ascii="Segoe UI Semilight" w:eastAsia="Calibri" w:hAnsi="Segoe UI Semilight" w:cs="Segoe UI Semilight"/>
+          <w:sz w:val="24"/>
+          <w:lang w:eastAsia="en-US"/>
+        </w:rPr>
+        <w:t>Materials Coupling</w:t>
+      </w:r>
+      <w:r>
+        <w:rPr>
+          <w:rFonts w:ascii="Segoe UI Semilight" w:eastAsia="Calibri" w:hAnsi="Segoe UI Semilight" w:cs="Segoe UI Semilight"/>
+          <w:sz w:val="24"/>
+          <w:rtl/>
+          <w:lang w:eastAsia="en-US"/>
+        </w:rPr>
+        <w:t xml:space="preserve"> בכדי לאפשר סימון של חומרים ע"י </w:t>
+      </w:r>
+      <w:r>
+        <w:rPr>
+          <w:rFonts w:ascii="Segoe UI Semilight" w:eastAsia="Calibri" w:hAnsi="Segoe UI Semilight" w:cs="Segoe UI Semilight"/>
+          <w:sz w:val="24"/>
+          <w:lang w:eastAsia="en-US"/>
+        </w:rPr>
+        <w:t>Ta</w:t>
+      </w:r>
+      <w:r>
+        <w:rPr>
+          <w:rFonts w:ascii="Segoe UI Semilight" w:eastAsia="Calibri" w:hAnsi="Segoe UI Semilight" w:cs="Segoe UI Semilight"/>
+          <w:sz w:val="24"/>
+          <w:lang w:eastAsia="en-US"/>
+        </w:rPr>
+        <w:t>g</w:t>
+      </w:r>
+      <w:r>
+        <w:rPr>
+          <w:rFonts w:ascii="Segoe UI Semilight" w:eastAsia="Calibri" w:hAnsi="Segoe UI Semilight" w:cs="Segoe UI Semilight"/>
+          <w:sz w:val="24"/>
+          <w:lang w:eastAsia="en-US"/>
+        </w:rPr>
+        <w:t>gant</w:t>
+      </w:r>
+      <w:r>
+        <w:rPr>
+          <w:rFonts w:ascii="Segoe UI Semilight" w:eastAsia="Calibri" w:hAnsi="Segoe UI Semilight" w:cs="Segoe UI Semilight"/>
+          <w:sz w:val="24"/>
+          <w:rtl/>
+          <w:lang w:eastAsia="en-US"/>
+        </w:rPr>
+        <w:t xml:space="preserve"> (</w:t>
+      </w:r>
+      <w:r>
+        <w:rPr>
+          <w:rFonts w:ascii="Segoe UI Semilight" w:eastAsia="Calibri" w:hAnsi="Segoe UI Semilight" w:cs="Segoe UI Semilight" w:hint="cs"/>
+          <w:sz w:val="24"/>
+          <w:rtl/>
+          <w:lang w:eastAsia="en-US"/>
+        </w:rPr>
+        <w:t xml:space="preserve">מדגיש כימי - </w:t>
+      </w:r>
+      <w:r>
+        <w:rPr>
+          <w:rFonts w:ascii="Segoe UI Semilight" w:eastAsia="Calibri" w:hAnsi="Segoe UI Semilight" w:cs="Segoe UI Semilight"/>
+          <w:sz w:val="24"/>
+          <w:rtl/>
+          <w:lang w:eastAsia="en-US"/>
+        </w:rPr>
+        <w:t>חומר נטרלי לחלוטין בעל חתימת ראמן ייחודית) בכדי לסמן  ולעקוב אחר התפשטות חומר מסויים בשטח</w:t>
+      </w:r>
+      <w:r>
+        <w:rPr>
+          <w:rFonts w:ascii="Segoe UI Semilight" w:eastAsia="Calibri" w:hAnsi="Segoe UI Semilight" w:cs="Segoe UI Semilight" w:hint="cs"/>
+          <w:sz w:val="24"/>
+          <w:rtl/>
+          <w:lang w:eastAsia="en-US"/>
+        </w:rPr>
+        <w:t xml:space="preserve"> ואף לקבל התראות על זיהויו בשטח במידה ויש בכך צורך.</w:t>
+      </w:r>
+    </w:p>
+    <w:p>
+      <w:pPr>
+        <w:spacing w:line="360" w:lineRule="auto"/>
+        <w:rPr>
+          <w:rFonts w:ascii="Segoe UI Semilight" w:hAnsi="Segoe UI Semilight" w:cs="Segoe UI Semilight"/>
+          <w:sz w:val="24"/>
+          <w:rtl/>
+        </w:rPr>
+      </w:pPr>
+    </w:p>
+    <w:p>
+      <w:pPr>
+        <w:pStyle w:val="Heading2"/>
+        <w:ind w:left="720"/>
+        <w:jc w:val="left"/>
+        <w:rPr>
+          <w:rtl/>
+        </w:rPr>
+      </w:pPr>
+      <w:bookmarkStart w:id="15" w:name="_Toc485751915"/>
+      <w:r>
+        <w:rPr>
+          <w:rFonts w:hint="cs"/>
+          <w:rtl/>
+        </w:rPr>
+        <w:t>תיאור הכלים המשמשים לפתרון</w:t>
+      </w:r>
+      <w:bookmarkEnd w:id="15"/>
+      <w:r>
+        <w:rPr>
+          <w:rFonts w:hint="cs"/>
+          <w:rtl/>
+        </w:rPr>
+        <w:t xml:space="preserve"> </w:t>
+      </w:r>
+    </w:p>
+    <w:p>
+      <w:pPr>
+        <w:spacing w:line="360" w:lineRule="auto"/>
+        <w:jc w:val="left"/>
+        <w:rPr>
+          <w:rFonts w:ascii="Segoe UI Semilight" w:hAnsi="Segoe UI Semilight" w:cs="Segoe UI Semilight"/>
+          <w:sz w:val="24"/>
+          <w:szCs w:val="24"/>
+          <w:rtl/>
+        </w:rPr>
+      </w:pPr>
+    </w:p>
+    <w:p>
+      <w:pPr>
+        <w:spacing w:line="360" w:lineRule="auto"/>
+        <w:ind w:firstLine="720"/>
+        <w:jc w:val="left"/>
+        <w:rPr>
+          <w:rFonts w:ascii="Segoe UI Semilight" w:hAnsi="Segoe UI Semilight" w:cs="Segoe UI Semilight"/>
+          <w:sz w:val="24"/>
+          <w:szCs w:val="24"/>
+          <w:rtl/>
+        </w:rPr>
+      </w:pPr>
+      <w:r>
+        <w:rPr>
+          <w:rFonts w:ascii="Segoe UI Semilight" w:hAnsi="Segoe UI Semilight" w:cs="Segoe UI Semilight" w:hint="cs"/>
+          <w:sz w:val="24"/>
+          <w:szCs w:val="24"/>
+          <w:rtl/>
+        </w:rPr>
+        <w:t>בפרויקט השתמשנו בכלים הבאים:</w:t>
       </w:r>
     </w:p>
     <w:p>
@@ -18358,48 +18268,25 @@
         <w:spacing w:line="360" w:lineRule="auto"/>
         <w:rPr>
           <w:rFonts w:ascii="Segoe UI Semilight" w:eastAsia="Calibri" w:hAnsi="Segoe UI Semilight" w:cs="Segoe UI Semilight"/>
-          <w:sz w:val="24"/>
-          <w:lang w:eastAsia="en-US"/>
-        </w:rPr>
-      </w:pPr>
-      <w:r>
-        <w:rPr>
-          <w:rFonts w:ascii="Segoe UI Semilight" w:eastAsia="Calibri" w:hAnsi="Segoe UI Semilight" w:cs="Segoe UI Semilight" w:hint="cs"/>
-          <w:sz w:val="24"/>
-          <w:rtl/>
-          <w:lang w:eastAsia="en-US"/>
-        </w:rPr>
-        <w:t xml:space="preserve">נממש </w:t>
-      </w:r>
-      <w:r>
-        <w:rPr>
-          <w:rFonts w:ascii="Segoe UI Semilight" w:eastAsia="Calibri" w:hAnsi="Segoe UI Semilight" w:cs="Segoe UI Semilight" w:hint="cs"/>
-          <w:sz w:val="24"/>
-          <w:rtl/>
-          <w:lang w:eastAsia="en-US"/>
-        </w:rPr>
-        <w:t xml:space="preserve">את </w:t>
-      </w:r>
-      <w:r>
-        <w:rPr>
-          <w:rFonts w:ascii="Segoe UI Semilight" w:eastAsia="Calibri" w:hAnsi="Segoe UI Semilight" w:cs="Segoe UI Semilight" w:hint="cs"/>
-          <w:sz w:val="24"/>
-          <w:rtl/>
-          <w:lang w:eastAsia="en-US"/>
-        </w:rPr>
-        <w:t xml:space="preserve">אלגוריתם ה- </w:t>
-      </w:r>
-      <w:r>
-        <w:rPr>
-          <w:rFonts w:ascii="Segoe UI Semilight" w:eastAsia="Calibri" w:hAnsi="Segoe UI Semilight" w:cs="Segoe UI Semilight"/>
-          <w:sz w:val="24"/>
-          <w:lang w:eastAsia="en-US"/>
-        </w:rPr>
-        <w:t>Narcotrafficking</w:t>
-      </w:r>
-      <w:r>
-        <w:rPr>
-          <w:rFonts w:ascii="Segoe UI Semilight" w:eastAsia="Calibri" w:hAnsi="Segoe UI Semilight" w:cs="Segoe UI Semilight" w:hint="cs"/>
+          <w:b/>
+          <w:bCs/>
+          <w:sz w:val="24"/>
+          <w:u w:val="single"/>
+          <w:lang w:eastAsia="en-US"/>
+        </w:rPr>
+      </w:pPr>
+      <w:r>
+        <w:rPr>
+          <w:rFonts w:ascii="Segoe UI Semilight" w:eastAsia="Calibri" w:hAnsi="Segoe UI Semilight" w:cs="Segoe UI Semilight" w:hint="cs"/>
+          <w:sz w:val="24"/>
+          <w:rtl/>
+          <w:lang w:eastAsia="en-US"/>
+        </w:rPr>
+        <w:t>פיתוח</w:t>
+      </w:r>
+      <w:r>
+        <w:rPr>
+          <w:rFonts w:ascii="Segoe UI Semilight" w:eastAsia="Calibri" w:hAnsi="Segoe UI Semilight" w:cs="Segoe UI Semilight"/>
           <w:sz w:val="24"/>
           <w:rtl/>
           <w:lang w:eastAsia="en-US"/>
@@ -18408,110 +18295,283 @@
       </w:r>
       <w:r>
         <w:rPr>
-          <w:rFonts w:ascii="Segoe UI Semilight" w:eastAsia="Calibri" w:hAnsi="Segoe UI Semilight" w:cs="Segoe UI Semilight"/>
-          <w:sz w:val="24"/>
-          <w:rtl/>
-          <w:lang w:eastAsia="en-US"/>
-        </w:rPr>
-        <w:t>–</w:t>
-      </w:r>
-      <w:r>
-        <w:rPr>
-          <w:rFonts w:ascii="Segoe UI Semilight" w:eastAsia="Calibri" w:hAnsi="Segoe UI Semilight" w:cs="Segoe UI Semilight" w:hint="cs"/>
-          <w:sz w:val="24"/>
-          <w:rtl/>
-          <w:lang w:eastAsia="en-US"/>
-        </w:rPr>
-        <w:t xml:space="preserve"> מימוש אלגוריתם אשר "יקבץ" קבוצות של חומרים ע"פ תכונה של החומר (סוג, זמן, חתימת ראמן וכד'), </w:t>
-      </w:r>
-      <w:r>
-        <w:rPr>
-          <w:rFonts w:ascii="Segoe UI Semilight" w:eastAsia="Calibri" w:hAnsi="Segoe UI Semilight" w:cs="Segoe UI Semilight" w:hint="cs"/>
-          <w:sz w:val="24"/>
-          <w:rtl/>
-          <w:lang w:eastAsia="en-US"/>
-        </w:rPr>
-        <w:lastRenderedPageBreak/>
-        <w:t>וישמש לזיהוי תבנית ההתפשטות או ירמז על מקור החומר.</w:t>
-      </w:r>
-      <w:r>
-        <w:rPr>
-          <w:rFonts w:ascii="Segoe UI Semilight" w:eastAsia="Calibri" w:hAnsi="Segoe UI Semilight" w:cs="Segoe UI Semilight"/>
-          <w:sz w:val="24"/>
-          <w:rtl/>
-          <w:lang w:eastAsia="en-US"/>
-        </w:rPr>
-        <w:br/>
-      </w:r>
-    </w:p>
-    <w:p>
-      <w:pPr>
-        <w:spacing w:line="360" w:lineRule="auto"/>
-        <w:rPr>
-          <w:rFonts w:ascii="Segoe UI Semilight" w:hAnsi="Segoe UI Semilight" w:cs="Segoe UI Semilight"/>
-          <w:sz w:val="24"/>
-          <w:rtl/>
-        </w:rPr>
-      </w:pPr>
-    </w:p>
-    <w:p>
-      <w:pPr>
-        <w:pStyle w:val="Heading2"/>
-        <w:ind w:left="720"/>
-        <w:jc w:val="left"/>
-        <w:rPr>
-          <w:rtl/>
-        </w:rPr>
-      </w:pPr>
-      <w:bookmarkStart w:id="15" w:name="_Toc485751915"/>
-      <w:r>
-        <w:rPr>
-          <w:rFonts w:hint="cs"/>
-          <w:rtl/>
-        </w:rPr>
-        <w:t>תיאור הכלים המשמשים לפתרון</w:t>
-      </w:r>
-      <w:bookmarkEnd w:id="15"/>
-      <w:r>
-        <w:rPr>
-          <w:rFonts w:hint="cs"/>
-          <w:rtl/>
+          <w:rFonts w:ascii="Segoe UI Semilight" w:eastAsia="Calibri" w:hAnsi="Segoe UI Semilight" w:cs="Segoe UI Semilight" w:hint="cs"/>
+          <w:sz w:val="24"/>
+          <w:rtl/>
+          <w:lang w:eastAsia="en-US"/>
+        </w:rPr>
+        <w:t>אפלקצית</w:t>
+      </w:r>
+      <w:r>
+        <w:rPr>
+          <w:rFonts w:ascii="Segoe UI Semilight" w:eastAsia="Calibri" w:hAnsi="Segoe UI Semilight" w:cs="Segoe UI Semilight"/>
+          <w:sz w:val="24"/>
+          <w:rtl/>
+          <w:lang w:eastAsia="en-US"/>
         </w:rPr>
         <w:t xml:space="preserve"> </w:t>
       </w:r>
-    </w:p>
-    <w:p>
-      <w:pPr>
-        <w:spacing w:line="360" w:lineRule="auto"/>
-        <w:jc w:val="left"/>
-        <w:rPr>
-          <w:rFonts w:ascii="Segoe UI Semilight" w:hAnsi="Segoe UI Semilight" w:cs="Segoe UI Semilight"/>
-          <w:sz w:val="24"/>
-          <w:szCs w:val="24"/>
-          <w:rtl/>
-        </w:rPr>
-      </w:pPr>
-    </w:p>
-    <w:p>
-      <w:pPr>
-        <w:spacing w:line="360" w:lineRule="auto"/>
-        <w:ind w:firstLine="720"/>
-        <w:jc w:val="left"/>
-        <w:rPr>
-          <w:rFonts w:ascii="Segoe UI Semilight" w:hAnsi="Segoe UI Semilight" w:cs="Segoe UI Semilight"/>
-          <w:sz w:val="24"/>
-          <w:szCs w:val="24"/>
-          <w:rtl/>
-        </w:rPr>
-      </w:pPr>
-      <w:r>
-        <w:rPr>
-          <w:rFonts w:ascii="Segoe UI Semilight" w:hAnsi="Segoe UI Semilight" w:cs="Segoe UI Semilight" w:hint="cs"/>
-          <w:sz w:val="24"/>
-          <w:szCs w:val="24"/>
-          <w:rtl/>
-        </w:rPr>
-        <w:t>בפרויקט השתמשנו בכלים הבאים:</w:t>
+      <w:r>
+        <w:rPr>
+          <w:rFonts w:ascii="Segoe UI Semilight" w:eastAsia="Calibri" w:hAnsi="Segoe UI Semilight" w:cs="Segoe UI Semilight" w:hint="cs"/>
+          <w:sz w:val="24"/>
+          <w:rtl/>
+          <w:lang w:eastAsia="en-US"/>
+        </w:rPr>
+        <w:t>שליטה</w:t>
+      </w:r>
+      <w:r>
+        <w:rPr>
+          <w:rFonts w:ascii="Segoe UI Semilight" w:eastAsia="Calibri" w:hAnsi="Segoe UI Semilight" w:cs="Segoe UI Semilight"/>
+          <w:sz w:val="24"/>
+          <w:rtl/>
+          <w:lang w:eastAsia="en-US"/>
+        </w:rPr>
+        <w:t xml:space="preserve"> </w:t>
+      </w:r>
+      <w:r>
+        <w:rPr>
+          <w:rFonts w:ascii="Segoe UI Semilight" w:eastAsia="Calibri" w:hAnsi="Segoe UI Semilight" w:cs="Segoe UI Semilight" w:hint="cs"/>
+          <w:sz w:val="24"/>
+          <w:rtl/>
+          <w:lang w:eastAsia="en-US"/>
+        </w:rPr>
+        <w:t>מבוססת</w:t>
+      </w:r>
+      <w:r>
+        <w:rPr>
+          <w:rFonts w:ascii="Segoe UI Semilight" w:eastAsia="Calibri" w:hAnsi="Segoe UI Semilight" w:cs="Segoe UI Semilight"/>
+          <w:sz w:val="24"/>
+          <w:rtl/>
+          <w:lang w:eastAsia="en-US"/>
+        </w:rPr>
+        <w:t xml:space="preserve"> </w:t>
+      </w:r>
+      <w:r>
+        <w:rPr>
+          <w:rFonts w:ascii="Segoe UI Semilight" w:eastAsia="Calibri" w:hAnsi="Segoe UI Semilight" w:cs="Segoe UI Semilight"/>
+          <w:sz w:val="24"/>
+          <w:lang w:eastAsia="en-US"/>
+        </w:rPr>
+        <w:t>NET</w:t>
+      </w:r>
+      <w:r>
+        <w:rPr>
+          <w:rFonts w:ascii="Segoe UI Semilight" w:eastAsia="Calibri" w:hAnsi="Segoe UI Semilight" w:cs="Segoe UI Semilight" w:hint="cs"/>
+          <w:sz w:val="24"/>
+          <w:rtl/>
+          <w:lang w:eastAsia="en-US"/>
+        </w:rPr>
+        <w:t>.</w:t>
+      </w:r>
+      <w:r>
+        <w:rPr>
+          <w:rFonts w:ascii="Segoe UI Semilight" w:eastAsia="Calibri" w:hAnsi="Segoe UI Semilight" w:cs="Segoe UI Semilight"/>
+          <w:sz w:val="24"/>
+          <w:rtl/>
+          <w:lang w:eastAsia="en-US"/>
+        </w:rPr>
+        <w:t xml:space="preserve"> </w:t>
+      </w:r>
+      <w:r>
+        <w:rPr>
+          <w:rFonts w:ascii="Segoe UI Semilight" w:eastAsia="Calibri" w:hAnsi="Segoe UI Semilight" w:cs="Segoe UI Semilight" w:hint="cs"/>
+          <w:sz w:val="24"/>
+          <w:rtl/>
+          <w:lang w:eastAsia="en-US"/>
+        </w:rPr>
+        <w:t xml:space="preserve">בסביבת </w:t>
+      </w:r>
+      <w:r>
+        <w:rPr>
+          <w:rFonts w:ascii="Segoe UI Semilight" w:eastAsia="Calibri" w:hAnsi="Segoe UI Semilight" w:cs="Segoe UI Semilight"/>
+          <w:sz w:val="24"/>
+          <w:lang w:eastAsia="en-US"/>
+        </w:rPr>
+        <w:t>Visual Studio</w:t>
+      </w:r>
+      <w:r>
+        <w:rPr>
+          <w:rFonts w:ascii="Segoe UI Semilight" w:eastAsia="Calibri" w:hAnsi="Segoe UI Semilight" w:cs="Segoe UI Semilight" w:hint="cs"/>
+          <w:sz w:val="24"/>
+          <w:rtl/>
+          <w:lang w:eastAsia="en-US"/>
+        </w:rPr>
+        <w:t xml:space="preserve"> תוך</w:t>
+      </w:r>
+      <w:r>
+        <w:rPr>
+          <w:rFonts w:ascii="Segoe UI Semilight" w:eastAsia="Calibri" w:hAnsi="Segoe UI Semilight" w:cs="Segoe UI Semilight"/>
+          <w:sz w:val="24"/>
+          <w:rtl/>
+          <w:lang w:eastAsia="en-US"/>
+        </w:rPr>
+        <w:t xml:space="preserve"> </w:t>
+      </w:r>
+      <w:r>
+        <w:rPr>
+          <w:rFonts w:ascii="Segoe UI Semilight" w:eastAsia="Calibri" w:hAnsi="Segoe UI Semilight" w:cs="Segoe UI Semilight" w:hint="cs"/>
+          <w:sz w:val="24"/>
+          <w:rtl/>
+          <w:lang w:eastAsia="en-US"/>
+        </w:rPr>
+        <w:t>שימוש</w:t>
+      </w:r>
+      <w:r>
+        <w:rPr>
+          <w:rFonts w:ascii="Segoe UI Semilight" w:eastAsia="Calibri" w:hAnsi="Segoe UI Semilight" w:cs="Segoe UI Semilight"/>
+          <w:sz w:val="24"/>
+          <w:rtl/>
+          <w:lang w:eastAsia="en-US"/>
+        </w:rPr>
+        <w:t xml:space="preserve"> </w:t>
+      </w:r>
+      <w:r>
+        <w:rPr>
+          <w:rFonts w:ascii="Segoe UI Semilight" w:eastAsia="Calibri" w:hAnsi="Segoe UI Semilight" w:cs="Segoe UI Semilight" w:hint="cs"/>
+          <w:sz w:val="24"/>
+          <w:rtl/>
+          <w:lang w:eastAsia="en-US"/>
+        </w:rPr>
+        <w:t>ב#</w:t>
+      </w:r>
+      <w:r>
+        <w:rPr>
+          <w:rFonts w:ascii="Segoe UI Semilight" w:eastAsia="Calibri" w:hAnsi="Segoe UI Semilight" w:cs="Segoe UI Semilight"/>
+          <w:sz w:val="24"/>
+          <w:lang w:eastAsia="en-US"/>
+        </w:rPr>
+        <w:t>C</w:t>
+      </w:r>
+      <w:r>
+        <w:rPr>
+          <w:rFonts w:ascii="Segoe UI Semilight" w:eastAsia="Calibri" w:hAnsi="Segoe UI Semilight" w:cs="Segoe UI Semilight"/>
+          <w:sz w:val="24"/>
+          <w:rtl/>
+          <w:lang w:eastAsia="en-US"/>
+        </w:rPr>
+        <w:t xml:space="preserve"> </w:t>
+      </w:r>
+      <w:r>
+        <w:rPr>
+          <w:rFonts w:ascii="Segoe UI Semilight" w:eastAsia="Calibri" w:hAnsi="Segoe UI Semilight" w:cs="Segoe UI Semilight" w:hint="cs"/>
+          <w:sz w:val="24"/>
+          <w:rtl/>
+          <w:lang w:eastAsia="en-US"/>
+        </w:rPr>
+        <w:t>ו</w:t>
+      </w:r>
+      <w:r>
+        <w:rPr>
+          <w:rFonts w:ascii="Segoe UI Semilight" w:eastAsia="Calibri" w:hAnsi="Segoe UI Semilight" w:cs="Segoe UI Semilight"/>
+          <w:sz w:val="24"/>
+          <w:rtl/>
+          <w:lang w:eastAsia="en-US"/>
+        </w:rPr>
+        <w:t xml:space="preserve">- </w:t>
+      </w:r>
+      <w:r>
+        <w:rPr>
+          <w:rFonts w:ascii="Segoe UI Semilight" w:eastAsia="Calibri" w:hAnsi="Segoe UI Semilight" w:cs="Segoe UI Semilight" w:hint="cs"/>
+          <w:sz w:val="24"/>
+          <w:rtl/>
+          <w:lang w:eastAsia="en-US"/>
+        </w:rPr>
+        <w:t>#</w:t>
+      </w:r>
+      <w:r>
+        <w:rPr>
+          <w:rFonts w:ascii="Segoe UI Semilight" w:eastAsia="Calibri" w:hAnsi="Segoe UI Semilight" w:cs="Segoe UI Semilight"/>
+          <w:sz w:val="24"/>
+          <w:lang w:eastAsia="en-US"/>
+        </w:rPr>
+        <w:t>Visual-C</w:t>
+      </w:r>
+      <w:r>
+        <w:rPr>
+          <w:rFonts w:ascii="Segoe UI Semilight" w:eastAsia="Calibri" w:hAnsi="Segoe UI Semilight" w:cs="Segoe UI Semilight" w:hint="cs"/>
+          <w:sz w:val="24"/>
+          <w:rtl/>
+          <w:lang w:eastAsia="en-US"/>
+        </w:rPr>
+        <w:t xml:space="preserve"> </w:t>
+      </w:r>
+      <w:r>
+        <w:rPr>
+          <w:rFonts w:ascii="Segoe UI Semilight" w:eastAsia="Calibri" w:hAnsi="Segoe UI Semilight" w:cs="Segoe UI Semilight" w:hint="cs"/>
+          <w:sz w:val="24"/>
+          <w:rtl/>
+          <w:lang w:eastAsia="en-US"/>
+        </w:rPr>
+        <w:t xml:space="preserve">ובטכנולוגית </w:t>
+      </w:r>
+      <w:r>
+        <w:rPr>
+          <w:rFonts w:ascii="Segoe UI Semilight" w:eastAsia="Calibri" w:hAnsi="Segoe UI Semilight" w:cs="Segoe UI Semilight"/>
+          <w:sz w:val="24"/>
+          <w:lang w:eastAsia="en-US"/>
+        </w:rPr>
+        <w:t>WPF</w:t>
+      </w:r>
+      <w:r>
+        <w:rPr>
+          <w:rFonts w:ascii="Segoe UI Semilight" w:eastAsia="Calibri" w:hAnsi="Segoe UI Semilight" w:cs="Segoe UI Semilight" w:hint="cs"/>
+          <w:sz w:val="24"/>
+          <w:rtl/>
+          <w:lang w:eastAsia="en-US"/>
+        </w:rPr>
+        <w:t xml:space="preserve"> </w:t>
+      </w:r>
+      <w:r>
+        <w:rPr>
+          <w:rFonts w:ascii="Segoe UI Semilight" w:eastAsia="Calibri" w:hAnsi="Segoe UI Semilight" w:cs="Segoe UI Semilight"/>
+          <w:sz w:val="24"/>
+          <w:lang w:eastAsia="en-US"/>
+        </w:rPr>
+        <w:t>(Windows Presentations Foundation)</w:t>
+      </w:r>
+      <w:r>
+        <w:rPr>
+          <w:rFonts w:ascii="Segoe UI Semilight" w:eastAsia="Calibri" w:hAnsi="Segoe UI Semilight" w:cs="Segoe UI Semilight" w:hint="cs"/>
+          <w:sz w:val="24"/>
+          <w:rtl/>
+          <w:lang w:eastAsia="en-US"/>
+        </w:rPr>
+        <w:t xml:space="preserve">, הטכנולוגיה החדשה ביותר של </w:t>
+      </w:r>
+      <w:r>
+        <w:rPr>
+          <w:rFonts w:ascii="Segoe UI Semilight" w:eastAsia="Calibri" w:hAnsi="Segoe UI Semilight" w:cs="Segoe UI Semilight"/>
+          <w:sz w:val="24"/>
+          <w:lang w:eastAsia="en-US"/>
+        </w:rPr>
+        <w:t>Microsoft</w:t>
+      </w:r>
+      <w:r>
+        <w:rPr>
+          <w:rFonts w:ascii="Segoe UI Semilight" w:eastAsia="Calibri" w:hAnsi="Segoe UI Semilight" w:cs="Segoe UI Semilight" w:hint="cs"/>
+          <w:sz w:val="24"/>
+          <w:rtl/>
+          <w:lang w:eastAsia="en-US"/>
+        </w:rPr>
+        <w:t xml:space="preserve"> לבניית ממשקי משתמש גרפיים מבוססת </w:t>
+      </w:r>
+      <w:r>
+        <w:rPr>
+          <w:rFonts w:ascii="Segoe UI Semilight" w:eastAsia="Calibri" w:hAnsi="Segoe UI Semilight" w:cs="Segoe UI Semilight"/>
+          <w:sz w:val="24"/>
+          <w:lang w:eastAsia="en-US"/>
+        </w:rPr>
+        <w:t>MVC</w:t>
+      </w:r>
+      <w:r>
+        <w:rPr>
+          <w:rFonts w:ascii="Segoe UI Semilight" w:eastAsia="Calibri" w:hAnsi="Segoe UI Semilight" w:cs="Segoe UI Semilight" w:hint="cs"/>
+          <w:sz w:val="24"/>
+          <w:rtl/>
+          <w:lang w:eastAsia="en-US"/>
+        </w:rPr>
+        <w:t>.</w:t>
       </w:r>
     </w:p>
     <w:p>
@@ -18524,25 +18584,39 @@
         <w:spacing w:line="360" w:lineRule="auto"/>
         <w:rPr>
           <w:rFonts w:ascii="Segoe UI Semilight" w:eastAsia="Calibri" w:hAnsi="Segoe UI Semilight" w:cs="Segoe UI Semilight"/>
-          <w:b/>
-          <w:bCs/>
-          <w:sz w:val="24"/>
-          <w:u w:val="single"/>
-          <w:lang w:eastAsia="en-US"/>
-        </w:rPr>
-      </w:pPr>
-      <w:r>
-        <w:rPr>
-          <w:rFonts w:ascii="Segoe UI Semilight" w:eastAsia="Calibri" w:hAnsi="Segoe UI Semilight" w:cs="Segoe UI Semilight" w:hint="cs"/>
-          <w:sz w:val="24"/>
-          <w:rtl/>
-          <w:lang w:eastAsia="en-US"/>
-        </w:rPr>
-        <w:t>פיתוח</w:t>
-      </w:r>
-      <w:r>
-        <w:rPr>
-          <w:rFonts w:ascii="Segoe UI Semilight" w:eastAsia="Calibri" w:hAnsi="Segoe UI Semilight" w:cs="Segoe UI Semilight"/>
+          <w:sz w:val="24"/>
+          <w:lang w:eastAsia="en-US"/>
+        </w:rPr>
+      </w:pPr>
+      <w:r>
+        <w:rPr>
+          <w:rFonts w:ascii="Segoe UI Semilight" w:eastAsia="Calibri" w:hAnsi="Segoe UI Semilight" w:cs="Segoe UI Semilight" w:hint="cs"/>
+          <w:sz w:val="24"/>
+          <w:rtl/>
+          <w:lang w:eastAsia="en-US"/>
+        </w:rPr>
+        <w:t xml:space="preserve">השתמשנו ב - </w:t>
+      </w:r>
+      <w:r>
+        <w:rPr>
+          <w:rFonts w:ascii="Segoe UI Semilight" w:eastAsia="Calibri" w:hAnsi="Segoe UI Semilight" w:cs="Segoe UI Semilight"/>
+          <w:sz w:val="24"/>
+          <w:lang w:eastAsia="en-US"/>
+        </w:rPr>
+        <w:t>GMap.NET</w:t>
+      </w:r>
+      <w:r>
+        <w:rPr>
+          <w:rFonts w:ascii="Segoe UI Semilight" w:eastAsia="Calibri" w:hAnsi="Segoe UI Semilight" w:cs="Segoe UI Semilight" w:hint="cs"/>
+          <w:sz w:val="24"/>
+          <w:rtl/>
+          <w:lang w:eastAsia="en-US"/>
+        </w:rPr>
+        <w:t>,</w:t>
+      </w:r>
+      <w:r>
+        <w:rPr>
+          <w:rFonts w:ascii="Segoe UI Semilight" w:eastAsia="Calibri" w:hAnsi="Segoe UI Semilight" w:cs="Segoe UI Semilight" w:hint="cs"/>
           <w:sz w:val="24"/>
           <w:rtl/>
           <w:lang w:eastAsia="en-US"/>
@@ -18551,12 +18625,20 @@
       </w:r>
       <w:r>
         <w:rPr>
-          <w:rFonts w:ascii="Segoe UI Semilight" w:eastAsia="Calibri" w:hAnsi="Segoe UI Semilight" w:cs="Segoe UI Semilight" w:hint="cs"/>
-          <w:sz w:val="24"/>
-          <w:rtl/>
-          <w:lang w:eastAsia="en-US"/>
-        </w:rPr>
-        <w:t>אפלקצית</w:t>
+          <w:rFonts w:ascii="Segoe UI Semilight" w:eastAsia="Calibri" w:hAnsi="Segoe UI Semilight" w:cs="Segoe UI Semilight"/>
+          <w:sz w:val="24"/>
+          <w:lang w:eastAsia="en-US"/>
+        </w:rPr>
+        <w:t>SDK</w:t>
+      </w:r>
+      <w:r>
+        <w:rPr>
+          <w:rFonts w:ascii="Segoe UI Semilight" w:eastAsia="Calibri" w:hAnsi="Segoe UI Semilight" w:cs="Segoe UI Semilight" w:hint="cs"/>
+          <w:sz w:val="24"/>
+          <w:rtl/>
+          <w:lang w:eastAsia="en-US"/>
+        </w:rPr>
+        <w:t xml:space="preserve"> פתוח לעבודה</w:t>
       </w:r>
       <w:r>
         <w:rPr>
@@ -18574,7 +18656,7 @@
           <w:rtl/>
           <w:lang w:eastAsia="en-US"/>
         </w:rPr>
-        <w:t>שליטה</w:t>
+        <w:t>מול</w:t>
       </w:r>
       <w:r>
         <w:rPr>
@@ -18592,7 +18674,7 @@
           <w:rtl/>
           <w:lang w:eastAsia="en-US"/>
         </w:rPr>
-        <w:t>מבוססת</w:t>
+        <w:t>ספקי</w:t>
       </w:r>
       <w:r>
         <w:rPr>
@@ -18605,6 +18687,94 @@
       </w:r>
       <w:r>
         <w:rPr>
+          <w:rFonts w:ascii="Segoe UI Semilight" w:eastAsia="Calibri" w:hAnsi="Segoe UI Semilight" w:cs="Segoe UI Semilight" w:hint="cs"/>
+          <w:sz w:val="24"/>
+          <w:rtl/>
+          <w:lang w:eastAsia="en-US"/>
+        </w:rPr>
+        <w:t>מפות</w:t>
+      </w:r>
+      <w:r>
+        <w:rPr>
+          <w:rFonts w:ascii="Segoe UI Semilight" w:eastAsia="Calibri" w:hAnsi="Segoe UI Semilight" w:cs="Segoe UI Semilight"/>
+          <w:sz w:val="24"/>
+          <w:rtl/>
+          <w:lang w:eastAsia="en-US"/>
+        </w:rPr>
+        <w:t xml:space="preserve"> </w:t>
+      </w:r>
+      <w:r>
+        <w:rPr>
+          <w:rFonts w:ascii="Segoe UI Semilight" w:eastAsia="Calibri" w:hAnsi="Segoe UI Semilight" w:cs="Segoe UI Semilight" w:hint="cs"/>
+          <w:sz w:val="24"/>
+          <w:rtl/>
+          <w:lang w:eastAsia="en-US"/>
+        </w:rPr>
+        <w:t>כדוגמת</w:t>
+      </w:r>
+      <w:r>
+        <w:rPr>
+          <w:rFonts w:ascii="Segoe UI Semilight" w:eastAsia="Calibri" w:hAnsi="Segoe UI Semilight" w:cs="Segoe UI Semilight"/>
+          <w:sz w:val="24"/>
+          <w:rtl/>
+          <w:lang w:eastAsia="en-US"/>
+        </w:rPr>
+        <w:t xml:space="preserve"> </w:t>
+      </w:r>
+      <w:r>
+        <w:rPr>
+          <w:rFonts w:ascii="Segoe UI Semilight" w:eastAsia="Calibri" w:hAnsi="Segoe UI Semilight" w:cs="Segoe UI Semilight"/>
+          <w:sz w:val="24"/>
+          <w:lang w:eastAsia="en-US"/>
+        </w:rPr>
+        <w:t>Google Maps</w:t>
+      </w:r>
+      <w:r>
+        <w:rPr>
+          <w:rFonts w:ascii="Segoe UI Semilight" w:eastAsia="Calibri" w:hAnsi="Segoe UI Semilight" w:cs="Segoe UI Semilight" w:hint="cs"/>
+          <w:sz w:val="24"/>
+          <w:rtl/>
+          <w:lang w:eastAsia="en-US"/>
+        </w:rPr>
+        <w:t xml:space="preserve"> ו- </w:t>
+      </w:r>
+      <w:r>
+        <w:rPr>
+          <w:rFonts w:ascii="Segoe UI Semilight" w:eastAsia="Calibri" w:hAnsi="Segoe UI Semilight" w:cs="Segoe UI Semilight"/>
+          <w:sz w:val="24"/>
+          <w:lang w:eastAsia="en-US"/>
+        </w:rPr>
+        <w:t>Bing</w:t>
+      </w:r>
+      <w:r>
+        <w:rPr>
+          <w:rFonts w:ascii="Segoe UI Semilight" w:eastAsia="Calibri" w:hAnsi="Segoe UI Semilight" w:cs="Segoe UI Semilight" w:hint="cs"/>
+          <w:sz w:val="24"/>
+          <w:rtl/>
+          <w:lang w:eastAsia="en-US"/>
+        </w:rPr>
+        <w:t xml:space="preserve"> </w:t>
+      </w:r>
+      <w:r>
+        <w:rPr>
+          <w:rFonts w:ascii="Segoe UI Semilight" w:eastAsia="Calibri" w:hAnsi="Segoe UI Semilight" w:cs="Segoe UI Semilight" w:hint="cs"/>
+          <w:sz w:val="24"/>
+          <w:rtl/>
+          <w:lang w:eastAsia="en-US"/>
+        </w:rPr>
+        <w:t>בסביבת</w:t>
+      </w:r>
+      <w:r>
+        <w:rPr>
+          <w:rFonts w:ascii="Segoe UI Semilight" w:eastAsia="Calibri" w:hAnsi="Segoe UI Semilight" w:cs="Segoe UI Semilight"/>
+          <w:sz w:val="24"/>
+          <w:rtl/>
+          <w:lang w:eastAsia="en-US"/>
+        </w:rPr>
+        <w:t xml:space="preserve"> </w:t>
+      </w:r>
+      <w:r>
+        <w:rPr>
           <w:rFonts w:ascii="Segoe UI Semilight" w:eastAsia="Calibri" w:hAnsi="Segoe UI Semilight" w:cs="Segoe UI Semilight"/>
           <w:sz w:val="24"/>
           <w:lang w:eastAsia="en-US"/>
@@ -18624,7 +18794,6 @@
         <w:rPr>
           <w:rFonts w:ascii="Segoe UI Semilight" w:eastAsia="Calibri" w:hAnsi="Segoe UI Semilight" w:cs="Segoe UI Semilight"/>
           <w:sz w:val="24"/>
-          <w:rtl/>
           <w:lang w:eastAsia="en-US"/>
         </w:rPr>
         <w:t xml:space="preserve"> </w:t>
@@ -18636,7 +18805,15 @@
           <w:rtl/>
           <w:lang w:eastAsia="en-US"/>
         </w:rPr>
-        <w:t>תוך</w:t>
+        <w:t xml:space="preserve"> (</w:t>
+      </w:r>
+      <w:r>
+        <w:rPr>
+          <w:rFonts w:ascii="Segoe UI Semilight" w:eastAsia="Calibri" w:hAnsi="Segoe UI Semilight" w:cs="Segoe UI Semilight"/>
+          <w:sz w:val="24"/>
+          <w:lang w:eastAsia="en-US"/>
+        </w:rPr>
+        <w:t>Google</w:t>
       </w:r>
       <w:r>
         <w:rPr>
@@ -18654,7 +18831,7 @@
           <w:rtl/>
           <w:lang w:eastAsia="en-US"/>
         </w:rPr>
-        <w:t>שימוש</w:t>
+        <w:t>אינה</w:t>
       </w:r>
       <w:r>
         <w:rPr>
@@ -18672,15 +18849,7 @@
           <w:rtl/>
           <w:lang w:eastAsia="en-US"/>
         </w:rPr>
-        <w:t>ב#</w:t>
-      </w:r>
-      <w:r>
-        <w:rPr>
-          <w:rFonts w:ascii="Segoe UI Semilight" w:eastAsia="Calibri" w:hAnsi="Segoe UI Semilight" w:cs="Segoe UI Semilight"/>
-          <w:sz w:val="24"/>
-          <w:lang w:eastAsia="en-US"/>
-        </w:rPr>
-        <w:t>C</w:t>
+        <w:t>מספקת</w:t>
       </w:r>
       <w:r>
         <w:rPr>
@@ -18693,59 +18862,15 @@
       </w:r>
       <w:r>
         <w:rPr>
-          <w:rFonts w:ascii="Segoe UI Semilight" w:eastAsia="Calibri" w:hAnsi="Segoe UI Semilight" w:cs="Segoe UI Semilight" w:hint="cs"/>
-          <w:sz w:val="24"/>
-          <w:rtl/>
-          <w:lang w:eastAsia="en-US"/>
-        </w:rPr>
-        <w:t>ו</w:t>
-      </w:r>
-      <w:r>
-        <w:rPr>
-          <w:rFonts w:ascii="Segoe UI Semilight" w:eastAsia="Calibri" w:hAnsi="Segoe UI Semilight" w:cs="Segoe UI Semilight"/>
-          <w:sz w:val="24"/>
-          <w:rtl/>
-          <w:lang w:eastAsia="en-US"/>
-        </w:rPr>
-        <w:t xml:space="preserve">- </w:t>
-      </w:r>
-      <w:r>
-        <w:rPr>
-          <w:rFonts w:ascii="Segoe UI Semilight" w:eastAsia="Calibri" w:hAnsi="Segoe UI Semilight" w:cs="Segoe UI Semilight" w:hint="cs"/>
-          <w:sz w:val="24"/>
-          <w:rtl/>
-          <w:lang w:eastAsia="en-US"/>
-        </w:rPr>
-        <w:t>#</w:t>
-      </w:r>
-      <w:r>
-        <w:rPr>
-          <w:rFonts w:ascii="Segoe UI Semilight" w:eastAsia="Calibri" w:hAnsi="Segoe UI Semilight" w:cs="Segoe UI Semilight"/>
-          <w:sz w:val="24"/>
-          <w:lang w:eastAsia="en-US"/>
-        </w:rPr>
-        <w:t>Visual-C</w:t>
-      </w:r>
-      <w:r>
-        <w:rPr>
-          <w:rFonts w:ascii="Segoe UI Semilight" w:eastAsia="Calibri" w:hAnsi="Segoe UI Semilight" w:cs="Segoe UI Semilight" w:hint="cs"/>
-          <w:sz w:val="24"/>
-          <w:rtl/>
-          <w:lang w:eastAsia="en-US"/>
-        </w:rPr>
-        <w:t xml:space="preserve"> בסביבת </w:t>
-      </w:r>
-      <w:r>
-        <w:rPr>
-          <w:rFonts w:ascii="Segoe UI Semilight" w:eastAsia="Calibri" w:hAnsi="Segoe UI Semilight" w:cs="Segoe UI Semilight"/>
-          <w:sz w:val="24"/>
-          <w:lang w:eastAsia="en-US"/>
-        </w:rPr>
-        <w:t>Visual Studio</w:t>
-      </w:r>
-      <w:r>
-        <w:rPr>
-          <w:rFonts w:ascii="Segoe UI Semilight" w:eastAsia="Calibri" w:hAnsi="Segoe UI Semilight" w:cs="Segoe UI Semilight" w:hint="cs"/>
+          <w:rFonts w:ascii="Segoe UI Semilight" w:eastAsia="Calibri" w:hAnsi="Segoe UI Semilight" w:cs="Segoe UI Semilight"/>
+          <w:sz w:val="24"/>
+          <w:lang w:eastAsia="en-US"/>
+        </w:rPr>
+        <w:t>API</w:t>
+      </w:r>
+      <w:r>
+        <w:rPr>
+          <w:rFonts w:ascii="Segoe UI Semilight" w:eastAsia="Calibri" w:hAnsi="Segoe UI Semilight" w:cs="Segoe UI Semilight"/>
           <w:sz w:val="24"/>
           <w:rtl/>
           <w:lang w:eastAsia="en-US"/>
@@ -18754,35 +18879,57 @@
       </w:r>
       <w:r>
         <w:rPr>
-          <w:rFonts w:ascii="Segoe UI Semilight" w:eastAsia="Calibri" w:hAnsi="Segoe UI Semilight" w:cs="Segoe UI Semilight"/>
-          <w:sz w:val="24"/>
-          <w:rtl/>
-          <w:lang w:eastAsia="en-US"/>
-        </w:rPr>
-        <w:t>–</w:t>
-      </w:r>
-      <w:r>
-        <w:rPr>
-          <w:rFonts w:ascii="Segoe UI Semilight" w:eastAsia="Calibri" w:hAnsi="Segoe UI Semilight" w:cs="Segoe UI Semilight" w:hint="cs"/>
+          <w:rFonts w:ascii="Segoe UI Semilight" w:eastAsia="Calibri" w:hAnsi="Segoe UI Semilight" w:cs="Segoe UI Semilight" w:hint="cs"/>
+          <w:sz w:val="24"/>
+          <w:rtl/>
+          <w:lang w:eastAsia="en-US"/>
+        </w:rPr>
+        <w:t>בעבודה</w:t>
+      </w:r>
+      <w:r>
+        <w:rPr>
+          <w:rFonts w:ascii="Segoe UI Semilight" w:eastAsia="Calibri" w:hAnsi="Segoe UI Semilight" w:cs="Segoe UI Semilight"/>
           <w:sz w:val="24"/>
           <w:rtl/>
           <w:lang w:eastAsia="en-US"/>
         </w:rPr>
         <w:t xml:space="preserve"> </w:t>
       </w:r>
-      <w:hyperlink w:anchor="_תרשימים_וטבלאות" w:history="1">
-        <w:r>
-          <w:rPr>
-            <w:rFonts w:ascii="Segoe UI Semilight" w:eastAsia="Calibri" w:hAnsi="Segoe UI Semilight" w:cs="Segoe UI Semilight" w:hint="cs"/>
-            <w:b/>
-            <w:bCs/>
-            <w:u w:val="single"/>
-            <w:rtl/>
-            <w:lang w:eastAsia="en-US"/>
-          </w:rPr>
-          <w:t>ראה תיכון בתרשימים 3.0 ו-3.1</w:t>
-        </w:r>
-      </w:hyperlink>
+      <w:r>
+        <w:rPr>
+          <w:rFonts w:ascii="Segoe UI Semilight" w:eastAsia="Calibri" w:hAnsi="Segoe UI Semilight" w:cs="Segoe UI Semilight" w:hint="cs"/>
+          <w:sz w:val="24"/>
+          <w:rtl/>
+          <w:lang w:eastAsia="en-US"/>
+        </w:rPr>
+        <w:t>עם</w:t>
+      </w:r>
+      <w:r>
+        <w:rPr>
+          <w:rFonts w:ascii="Segoe UI Semilight" w:eastAsia="Calibri" w:hAnsi="Segoe UI Semilight" w:cs="Segoe UI Semilight"/>
+          <w:sz w:val="24"/>
+          <w:rtl/>
+          <w:lang w:eastAsia="en-US"/>
+        </w:rPr>
+        <w:t xml:space="preserve"> </w:t>
+      </w:r>
+      <w:r>
+        <w:rPr>
+          <w:rFonts w:ascii="Segoe UI Semilight" w:eastAsia="Calibri" w:hAnsi="Segoe UI Semilight" w:cs="Segoe UI Semilight"/>
+          <w:sz w:val="24"/>
+          <w:lang w:eastAsia="en-US"/>
+        </w:rPr>
+        <w:t>NET</w:t>
+      </w:r>
+      <w:r>
+        <w:rPr>
+          <w:rFonts w:ascii="Segoe UI Semilight" w:eastAsia="Calibri" w:hAnsi="Segoe UI Semilight" w:cs="Segoe UI Semilight" w:hint="cs"/>
+          <w:sz w:val="24"/>
+          <w:rtl/>
+          <w:lang w:eastAsia="en-US"/>
+        </w:rPr>
+        <w:t>.)</w:t>
+      </w:r>
     </w:p>
     <w:p>
       <w:pPr>
@@ -18805,7 +18952,7 @@
           <w:rtl/>
           <w:lang w:eastAsia="en-US"/>
         </w:rPr>
-        <w:t xml:space="preserve">פיתוח צד שרת ולקוח בשפת </w:t>
+        <w:t xml:space="preserve">פיתוח צד שרת בשפת </w:t>
       </w:r>
       <w:r>
         <w:rPr>
@@ -18824,6 +18971,7 @@
         </w:rPr>
         <w:t xml:space="preserve"> בסביבת </w:t>
       </w:r>
+      <w:proofErr w:type="spellStart"/>
       <w:r>
         <w:rPr>
           <w:rFonts w:ascii="Segoe UI Semilight" w:eastAsia="Calibri" w:hAnsi="Segoe UI Semilight" w:cs="Segoe UI Semilight"/>
@@ -18832,6 +18980,7 @@
         </w:rPr>
         <w:t>PyCharm</w:t>
       </w:r>
+      <w:proofErr w:type="spellEnd"/>
       <w:r>
         <w:rPr>
           <w:rFonts w:ascii="Segoe UI Semilight" w:eastAsia="Calibri" w:hAnsi="Segoe UI Semilight" w:cs="Segoe UI Semilight" w:hint="cs"/>
@@ -18843,35 +18992,64 @@
       </w:r>
       <w:r>
         <w:rPr>
-          <w:rFonts w:ascii="Segoe UI Semilight" w:eastAsia="Calibri" w:hAnsi="Segoe UI Semilight" w:cs="Segoe UI Semilight"/>
-          <w:sz w:val="24"/>
-          <w:rtl/>
-          <w:lang w:eastAsia="en-US"/>
-        </w:rPr>
-        <w:t>–</w:t>
-      </w:r>
-      <w:r>
-        <w:rPr>
-          <w:rFonts w:ascii="Segoe UI Semilight" w:eastAsia="Calibri" w:hAnsi="Segoe UI Semilight" w:cs="Segoe UI Semilight"/>
-          <w:sz w:val="24"/>
-          <w:rtl/>
-          <w:lang w:eastAsia="en-US"/>
-        </w:rPr>
-        <w:br/>
-      </w:r>
-      <w:hyperlink w:anchor="_תרשימים_וטבלאות" w:history="1">
-        <w:r>
-          <w:rPr>
-            <w:rFonts w:ascii="Segoe UI Semilight" w:eastAsia="Calibri" w:hAnsi="Segoe UI Semilight" w:cs="Segoe UI Semilight" w:hint="cs"/>
-            <w:b/>
-            <w:bCs/>
-            <w:u w:val="single"/>
-            <w:rtl/>
-            <w:lang w:eastAsia="en-US"/>
-          </w:rPr>
-          <w:t>ראה תיכון בתרשים 3.2</w:t>
-        </w:r>
-      </w:hyperlink>
+          <w:rFonts w:ascii="Segoe UI Semilight" w:eastAsia="Calibri" w:hAnsi="Segoe UI Semilight" w:cs="Segoe UI Semilight" w:hint="cs"/>
+          <w:sz w:val="24"/>
+          <w:rtl/>
+          <w:lang w:eastAsia="en-US"/>
+        </w:rPr>
+        <w:t xml:space="preserve">תוך שימוש בספריה </w:t>
+      </w:r>
+      <w:r>
+        <w:rPr>
+          <w:rFonts w:ascii="Segoe UI Semilight" w:eastAsia="Calibri" w:hAnsi="Segoe UI Semilight" w:cs="Segoe UI Semilight"/>
+          <w:sz w:val="24"/>
+          <w:lang w:eastAsia="en-US"/>
+        </w:rPr>
+        <w:t>Flask</w:t>
+      </w:r>
+      <w:r>
+        <w:rPr>
+          <w:rFonts w:ascii="Segoe UI Semilight" w:eastAsia="Calibri" w:hAnsi="Segoe UI Semilight" w:cs="Segoe UI Semilight" w:hint="cs"/>
+          <w:sz w:val="24"/>
+          <w:rtl/>
+          <w:lang w:eastAsia="en-US"/>
+        </w:rPr>
+        <w:t xml:space="preserve"> אשר מספקת תשתית נרחבת לפיתוח </w:t>
+      </w:r>
+      <w:r>
+        <w:rPr>
+          <w:rFonts w:ascii="Segoe UI Semilight" w:eastAsia="Calibri" w:hAnsi="Segoe UI Semilight" w:cs="Segoe UI Semilight"/>
+          <w:sz w:val="24"/>
+          <w:lang w:eastAsia="en-US"/>
+        </w:rPr>
+        <w:t>Backend</w:t>
+      </w:r>
+      <w:r>
+        <w:rPr>
+          <w:rFonts w:ascii="Segoe UI Semilight" w:eastAsia="Calibri" w:hAnsi="Segoe UI Semilight" w:cs="Segoe UI Semilight" w:hint="cs"/>
+          <w:sz w:val="24"/>
+          <w:rtl/>
+          <w:lang w:eastAsia="en-US"/>
+        </w:rPr>
+        <w:t xml:space="preserve"> לצד שרת כולל </w:t>
+      </w:r>
+      <w:r>
+        <w:rPr>
+          <w:rFonts w:ascii="Segoe UI Semilight" w:eastAsia="Calibri" w:hAnsi="Segoe UI Semilight" w:cs="Segoe UI Semilight"/>
+          <w:sz w:val="24"/>
+          <w:lang w:eastAsia="en-US"/>
+        </w:rPr>
+        <w:t>SSL</w:t>
+      </w:r>
+      <w:r>
+        <w:rPr>
+          <w:rFonts w:ascii="Segoe UI Semilight" w:eastAsia="Calibri" w:hAnsi="Segoe UI Semilight" w:cs="Segoe UI Semilight" w:hint="cs"/>
+          <w:sz w:val="24"/>
+          <w:rtl/>
+          <w:lang w:eastAsia="en-US"/>
+        </w:rPr>
+        <w:t>.</w:t>
+      </w:r>
     </w:p>
     <w:p>
       <w:pPr>
@@ -18894,15 +19072,164 @@
           <w:rtl/>
           <w:lang w:eastAsia="en-US"/>
         </w:rPr>
-        <w:t>פיתוח אפליקצית ה-</w:t>
-      </w:r>
-      <w:r>
-        <w:rPr>
-          <w:rFonts w:ascii="Segoe UI Semilight" w:eastAsia="Calibri" w:hAnsi="Segoe UI Semilight" w:cs="Segoe UI Semilight"/>
-          <w:sz w:val="24"/>
-          <w:lang w:eastAsia="en-US"/>
-        </w:rPr>
-        <w:t>TinyServer</w:t>
+        <w:t xml:space="preserve">הקמנו מסד נתונים מבוסס </w:t>
+      </w:r>
+      <w:r>
+        <w:rPr>
+          <w:rFonts w:ascii="Segoe UI Semilight" w:eastAsia="Calibri" w:hAnsi="Segoe UI Semilight" w:cs="Segoe UI Semilight"/>
+          <w:sz w:val="24"/>
+          <w:lang w:eastAsia="en-US"/>
+        </w:rPr>
+        <w:t>mongo-DB</w:t>
+      </w:r>
+      <w:r>
+        <w:rPr>
+          <w:rFonts w:ascii="Segoe UI Semilight" w:eastAsia="Calibri" w:hAnsi="Segoe UI Semilight" w:cs="Segoe UI Semilight" w:hint="cs"/>
+          <w:sz w:val="24"/>
+          <w:rtl/>
+          <w:lang w:eastAsia="en-US"/>
+        </w:rPr>
+        <w:t xml:space="preserve"> באתר </w:t>
+      </w:r>
+      <w:r>
+        <w:fldChar w:fldCharType="begin"/>
+      </w:r>
+      <w:r>
+        <w:instrText xml:space="preserve"> HYPERLINK "https://mlab.com/" </w:instrText>
+      </w:r>
+      <w:r>
+        <w:fldChar w:fldCharType="separate"/>
+      </w:r>
+      <w:r>
+        <w:rPr>
+          <w:rStyle w:val="Hyperlink"/>
+          <w:rFonts w:ascii="Segoe UI Semilight" w:eastAsia="Calibri" w:hAnsi="Segoe UI Semilight" w:cs="Segoe UI Semilight"/>
+          <w:sz w:val="24"/>
+          <w:lang w:eastAsia="en-US"/>
+        </w:rPr>
+        <w:t>mlab.com</w:t>
+      </w:r>
+      <w:r>
+        <w:rPr>
+          <w:rStyle w:val="Hyperlink"/>
+          <w:rFonts w:ascii="Segoe UI Semilight" w:eastAsia="Calibri" w:hAnsi="Segoe UI Semilight" w:cs="Segoe UI Semilight"/>
+          <w:sz w:val="24"/>
+          <w:lang w:eastAsia="en-US"/>
+        </w:rPr>
+        <w:fldChar w:fldCharType="end"/>
+      </w:r>
+      <w:r>
+        <w:rPr>
+          <w:rFonts w:ascii="Segoe UI Semilight" w:eastAsia="Calibri" w:hAnsi="Segoe UI Semilight" w:cs="Segoe UI Semilight" w:hint="cs"/>
+          <w:sz w:val="24"/>
+          <w:rtl/>
+          <w:lang w:eastAsia="en-US"/>
+        </w:rPr>
+        <w:t xml:space="preserve"> אשר מספק שטח אכסון מאובטח וחינמי (עד </w:t>
+      </w:r>
+      <w:r>
+        <w:rPr>
+          <w:rFonts w:ascii="Segoe UI Semilight" w:eastAsia="Calibri" w:hAnsi="Segoe UI Semilight" w:cs="Segoe UI Semilight"/>
+          <w:sz w:val="24"/>
+          <w:lang w:eastAsia="en-US"/>
+        </w:rPr>
+        <w:t>500MB</w:t>
+      </w:r>
+      <w:r>
+        <w:rPr>
+          <w:rFonts w:ascii="Segoe UI Semilight" w:eastAsia="Calibri" w:hAnsi="Segoe UI Semilight" w:cs="Segoe UI Semilight" w:hint="cs"/>
+          <w:sz w:val="24"/>
+          <w:rtl/>
+          <w:lang w:eastAsia="en-US"/>
+        </w:rPr>
+        <w:t>) ברשת.</w:t>
+      </w:r>
+    </w:p>
+    <w:p>
+      <w:pPr>
+        <w:pStyle w:val="ListParagraph"/>
+        <w:numPr>
+          <w:ilvl w:val="1"/>
+          <w:numId w:val="17"/>
+        </w:numPr>
+        <w:spacing w:line="360" w:lineRule="auto"/>
+        <w:rPr>
+          <w:rFonts w:ascii="Segoe UI Semilight" w:eastAsia="Calibri" w:hAnsi="Segoe UI Semilight" w:cs="Segoe UI Semilight"/>
+          <w:sz w:val="24"/>
+          <w:lang w:eastAsia="en-US"/>
+        </w:rPr>
+      </w:pPr>
+      <w:r>
+        <w:rPr>
+          <w:rFonts w:ascii="Segoe UI Semilight" w:eastAsia="Calibri" w:hAnsi="Segoe UI Semilight" w:cs="Segoe UI Semilight" w:hint="cs"/>
+          <w:sz w:val="24"/>
+          <w:rtl/>
+          <w:lang w:eastAsia="en-US"/>
+        </w:rPr>
+        <w:t>פיתחנו מודל בשם "</w:t>
+      </w:r>
+      <w:proofErr w:type="spellStart"/>
+      <w:r>
+        <w:rPr>
+          <w:rFonts w:ascii="Segoe UI Semilight" w:eastAsia="Calibri" w:hAnsi="Segoe UI Semilight" w:cs="Segoe UI Semilight"/>
+          <w:sz w:val="24"/>
+          <w:lang w:eastAsia="en-US"/>
+        </w:rPr>
+        <w:t>DbHandler</w:t>
+      </w:r>
+      <w:proofErr w:type="spellEnd"/>
+      <w:r>
+        <w:rPr>
+          <w:rFonts w:ascii="Segoe UI Semilight" w:eastAsia="Calibri" w:hAnsi="Segoe UI Semilight" w:cs="Segoe UI Semilight" w:hint="cs"/>
+          <w:sz w:val="24"/>
+          <w:rtl/>
+          <w:lang w:eastAsia="en-US"/>
+        </w:rPr>
+        <w:t>" בצד השרת ב-</w:t>
+      </w:r>
+      <w:r>
+        <w:rPr>
+          <w:rFonts w:ascii="Segoe UI Semilight" w:eastAsia="Calibri" w:hAnsi="Segoe UI Semilight" w:cs="Segoe UI Semilight"/>
+          <w:sz w:val="24"/>
+          <w:lang w:eastAsia="en-US"/>
+        </w:rPr>
+        <w:t>Python</w:t>
+      </w:r>
+      <w:r>
+        <w:rPr>
+          <w:rFonts w:ascii="Segoe UI Semilight" w:eastAsia="Calibri" w:hAnsi="Segoe UI Semilight" w:cs="Segoe UI Semilight" w:hint="cs"/>
+          <w:sz w:val="24"/>
+          <w:rtl/>
+          <w:lang w:eastAsia="en-US"/>
+        </w:rPr>
+        <w:t xml:space="preserve"> תוך שימוש בספרייה </w:t>
+      </w:r>
+      <w:proofErr w:type="spellStart"/>
+      <w:r>
+        <w:rPr>
+          <w:rFonts w:ascii="Segoe UI Semilight" w:eastAsia="Calibri" w:hAnsi="Segoe UI Semilight" w:cs="Segoe UI Semilight"/>
+          <w:sz w:val="24"/>
+          <w:lang w:eastAsia="en-US"/>
+        </w:rPr>
+        <w:t>pymongo</w:t>
+      </w:r>
+      <w:proofErr w:type="spellEnd"/>
+      <w:r>
+        <w:rPr>
+          <w:rFonts w:ascii="Segoe UI Semilight" w:eastAsia="Calibri" w:hAnsi="Segoe UI Semilight" w:cs="Segoe UI Semilight" w:hint="cs"/>
+          <w:sz w:val="24"/>
+          <w:rtl/>
+          <w:lang w:eastAsia="en-US"/>
+        </w:rPr>
+        <w:t xml:space="preserve"> אשר מספקת את הכלים הדרושים לניהול מסד נתונים מבוסס </w:t>
+      </w:r>
+      <w:r>
+        <w:rPr>
+          <w:rFonts w:ascii="Segoe UI Semilight" w:eastAsia="Calibri" w:hAnsi="Segoe UI Semilight" w:cs="Segoe UI Semilight"/>
+          <w:sz w:val="24"/>
+          <w:lang w:eastAsia="en-US"/>
+        </w:rPr>
+        <w:t>mongo-DB</w:t>
       </w:r>
       <w:r>
         <w:rPr>
@@ -18919,78 +19246,58 @@
           <w:sz w:val="24"/>
           <w:lang w:eastAsia="en-US"/>
         </w:rPr>
-        <w:t>Java</w:t>
-      </w:r>
-      <w:r>
-        <w:rPr>
-          <w:rFonts w:ascii="Segoe UI Semilight" w:eastAsia="Calibri" w:hAnsi="Segoe UI Semilight" w:cs="Segoe UI Semilight" w:hint="cs"/>
-          <w:sz w:val="24"/>
-          <w:rtl/>
-          <w:lang w:eastAsia="en-US"/>
-        </w:rPr>
-        <w:t xml:space="preserve"> בסביבת </w:t>
-      </w:r>
-      <w:r>
-        <w:rPr>
-          <w:rFonts w:ascii="Segoe UI Semilight" w:eastAsia="Calibri" w:hAnsi="Segoe UI Semilight" w:cs="Segoe UI Semilight"/>
-          <w:sz w:val="24"/>
-          <w:lang w:eastAsia="en-US"/>
-        </w:rPr>
-        <w:t>Android Studio</w:t>
-      </w:r>
-      <w:r>
-        <w:rPr>
-          <w:rFonts w:ascii="Segoe UI Semilight" w:eastAsia="Calibri" w:hAnsi="Segoe UI Semilight" w:cs="Segoe UI Semilight" w:hint="cs"/>
-          <w:sz w:val="24"/>
-          <w:rtl/>
-          <w:lang w:eastAsia="en-US"/>
-        </w:rPr>
-        <w:t>:</w:t>
-      </w:r>
-      <w:r>
-        <w:rPr>
-          <w:rFonts w:ascii="Segoe UI Semilight" w:eastAsia="Calibri" w:hAnsi="Segoe UI Semilight" w:cs="Segoe UI Semilight"/>
-          <w:sz w:val="24"/>
-          <w:rtl/>
-          <w:lang w:eastAsia="en-US"/>
-        </w:rPr>
-        <w:br/>
-      </w:r>
-      <w:hyperlink w:anchor="_תרשימים_וטבלאות" w:history="1">
-        <w:r>
-          <w:rPr>
-            <w:rFonts w:ascii="Segoe UI Semilight" w:eastAsia="Calibri" w:hAnsi="Segoe UI Semilight" w:cs="Segoe UI Semilight" w:hint="cs"/>
-            <w:b/>
-            <w:bCs/>
-            <w:u w:val="single"/>
-            <w:rtl/>
-            <w:lang w:eastAsia="en-US"/>
-          </w:rPr>
-          <w:t xml:space="preserve">ראה תיכון </w:t>
-        </w:r>
-        <w:r>
-          <w:rPr>
-            <w:rFonts w:ascii="Segoe UI Semilight" w:eastAsia="Calibri" w:hAnsi="Segoe UI Semilight" w:cs="Segoe UI Semilight" w:hint="cs"/>
-            <w:b/>
-            <w:bCs/>
-            <w:u w:val="single"/>
-            <w:rtl/>
-            <w:lang w:eastAsia="en-US"/>
-          </w:rPr>
-          <w:t>ב</w:t>
-        </w:r>
-        <w:r>
-          <w:rPr>
-            <w:rFonts w:ascii="Segoe UI Semilight" w:eastAsia="Calibri" w:hAnsi="Segoe UI Semilight" w:cs="Segoe UI Semilight" w:hint="cs"/>
-            <w:b/>
-            <w:bCs/>
-            <w:u w:val="single"/>
-            <w:rtl/>
-            <w:lang w:eastAsia="en-US"/>
-          </w:rPr>
-          <w:t>תרשים 3.3</w:t>
-        </w:r>
-      </w:hyperlink>
+        <w:t>Python</w:t>
+      </w:r>
+      <w:r>
+        <w:rPr>
+          <w:rFonts w:ascii="Segoe UI Semilight" w:eastAsia="Calibri" w:hAnsi="Segoe UI Semilight" w:cs="Segoe UI Semilight" w:hint="cs"/>
+          <w:sz w:val="24"/>
+          <w:rtl/>
+          <w:lang w:eastAsia="en-US"/>
+        </w:rPr>
+        <w:t>.</w:t>
+      </w:r>
+    </w:p>
+    <w:p>
+      <w:pPr>
+        <w:pStyle w:val="ListParagraph"/>
+        <w:numPr>
+          <w:ilvl w:val="1"/>
+          <w:numId w:val="17"/>
+        </w:numPr>
+        <w:spacing w:line="360" w:lineRule="auto"/>
+        <w:rPr>
+          <w:rFonts w:ascii="Segoe UI Semilight" w:eastAsia="Calibri" w:hAnsi="Segoe UI Semilight" w:cs="Segoe UI Semilight"/>
+          <w:sz w:val="24"/>
+          <w:lang w:eastAsia="en-US"/>
+        </w:rPr>
+      </w:pPr>
+      <w:r>
+        <w:rPr>
+          <w:rFonts w:ascii="Segoe UI Semilight" w:eastAsia="Calibri" w:hAnsi="Segoe UI Semilight" w:cs="Segoe UI Semilight" w:hint="cs"/>
+          <w:sz w:val="24"/>
+          <w:rtl/>
+          <w:lang w:eastAsia="en-US"/>
+        </w:rPr>
+        <w:t xml:space="preserve">השתמשנו בתיעוד של </w:t>
+      </w:r>
+      <w:r>
+        <w:rPr>
+          <w:rFonts w:ascii="Segoe UI Semilight" w:eastAsia="Calibri" w:hAnsi="Segoe UI Semilight" w:cs="Segoe UI Semilight"/>
+          <w:sz w:val="24"/>
+          <w:lang w:eastAsia="en-US"/>
+        </w:rPr>
+        <w:t>CompuLab</w:t>
+      </w:r>
+      <w:r>
+        <w:rPr>
+          <w:rFonts w:ascii="Segoe UI Semilight" w:eastAsia="Calibri" w:hAnsi="Segoe UI Semilight" w:cs="Segoe UI Semilight" w:hint="cs"/>
+          <w:sz w:val="24"/>
+          <w:rtl/>
+          <w:lang w:eastAsia="en-US"/>
+        </w:rPr>
+        <w:t xml:space="preserve"> בכדי למצוא פתרון חומרתי להפעלת הרשת האלחוטית בבקר האקדח:</w:t>
+      </w:r>
     </w:p>
     <w:p>
       <w:pPr>
@@ -19013,15 +19320,119 @@
           <w:rtl/>
           <w:lang w:eastAsia="en-US"/>
         </w:rPr>
-        <w:t>פיתוח החלק הרלוונטי באפליקצית האקדח כולל אנומרציה על מסד הנתונים הפנימי שלו</w:t>
-      </w:r>
-      <w:r>
-        <w:rPr>
-          <w:rFonts w:ascii="Segoe UI Semilight" w:eastAsia="Calibri" w:hAnsi="Segoe UI Semilight" w:cs="Segoe UI Semilight"/>
-          <w:sz w:val="24"/>
-          <w:lang w:eastAsia="en-US"/>
-        </w:rPr>
-        <w:t xml:space="preserve"> </w:t>
+        <w:t xml:space="preserve">מצאנו שהבקר כולל רכיב </w:t>
+      </w:r>
+      <w:r>
+        <w:rPr>
+          <w:rFonts w:ascii="Segoe UI Semilight" w:eastAsia="Calibri" w:hAnsi="Segoe UI Semilight" w:cs="Segoe UI Semilight"/>
+          <w:sz w:val="24"/>
+          <w:lang w:eastAsia="en-US"/>
+        </w:rPr>
+        <w:t>Wi-Fi</w:t>
+      </w:r>
+      <w:r>
+        <w:rPr>
+          <w:rFonts w:ascii="Segoe UI Semilight" w:eastAsia="Calibri" w:hAnsi="Segoe UI Semilight" w:cs="Segoe UI Semilight" w:hint="cs"/>
+          <w:sz w:val="24"/>
+          <w:rtl/>
+          <w:lang w:eastAsia="en-US"/>
+        </w:rPr>
+        <w:t xml:space="preserve"> ושעלינו להוסיף אנטנה (חומרה) ולאפשר את ה</w:t>
+      </w:r>
+      <w:r>
+        <w:rPr>
+          <w:rFonts w:ascii="Segoe UI Semilight" w:eastAsia="Calibri" w:hAnsi="Segoe UI Semilight" w:cs="Segoe UI Semilight"/>
+          <w:sz w:val="24"/>
+          <w:lang w:eastAsia="en-US"/>
+        </w:rPr>
+        <w:t>RF</w:t>
+      </w:r>
+      <w:r>
+        <w:rPr>
+          <w:rFonts w:ascii="Segoe UI Semilight" w:eastAsia="Calibri" w:hAnsi="Segoe UI Semilight" w:cs="Segoe UI Semilight" w:hint="cs"/>
+          <w:sz w:val="24"/>
+          <w:rtl/>
+          <w:lang w:eastAsia="en-US"/>
+        </w:rPr>
+        <w:t xml:space="preserve"> בהגדרות הבקר.</w:t>
+      </w:r>
+    </w:p>
+    <w:p>
+      <w:pPr>
+        <w:pStyle w:val="ListParagraph"/>
+        <w:numPr>
+          <w:ilvl w:val="1"/>
+          <w:numId w:val="17"/>
+        </w:numPr>
+        <w:spacing w:line="360" w:lineRule="auto"/>
+        <w:rPr>
+          <w:rFonts w:ascii="Segoe UI Semilight" w:eastAsia="Calibri" w:hAnsi="Segoe UI Semilight" w:cs="Segoe UI Semilight"/>
+          <w:sz w:val="24"/>
+          <w:lang w:eastAsia="en-US"/>
+        </w:rPr>
+      </w:pPr>
+      <w:r>
+        <w:rPr>
+          <w:rFonts w:ascii="Segoe UI Semilight" w:eastAsia="Calibri" w:hAnsi="Segoe UI Semilight" w:cs="Segoe UI Semilight" w:hint="cs"/>
+          <w:sz w:val="24"/>
+          <w:rtl/>
+          <w:lang w:eastAsia="en-US"/>
+        </w:rPr>
+        <w:lastRenderedPageBreak/>
+        <w:t>פיתוח אפליקצית ה-</w:t>
+      </w:r>
+      <w:proofErr w:type="spellStart"/>
+      <w:r>
+        <w:rPr>
+          <w:rFonts w:ascii="Segoe UI Semilight" w:eastAsia="Calibri" w:hAnsi="Segoe UI Semilight" w:cs="Segoe UI Semilight"/>
+          <w:sz w:val="24"/>
+          <w:lang w:eastAsia="en-US"/>
+        </w:rPr>
+        <w:t>TinyServer</w:t>
+      </w:r>
+      <w:proofErr w:type="spellEnd"/>
+      <w:r>
+        <w:rPr>
+          <w:rFonts w:ascii="Segoe UI Semilight" w:eastAsia="Calibri" w:hAnsi="Segoe UI Semilight" w:cs="Segoe UI Semilight" w:hint="cs"/>
+          <w:sz w:val="24"/>
+          <w:rtl/>
+          <w:lang w:eastAsia="en-US"/>
+        </w:rPr>
+        <w:t xml:space="preserve"> בשפת </w:t>
+      </w:r>
+      <w:r>
+        <w:rPr>
+          <w:rFonts w:ascii="Segoe UI Semilight" w:eastAsia="Calibri" w:hAnsi="Segoe UI Semilight" w:cs="Segoe UI Semilight"/>
+          <w:sz w:val="24"/>
+          <w:lang w:eastAsia="en-US"/>
+        </w:rPr>
+        <w:t>Java</w:t>
+      </w:r>
+      <w:r>
+        <w:rPr>
+          <w:rFonts w:ascii="Segoe UI Semilight" w:eastAsia="Calibri" w:hAnsi="Segoe UI Semilight" w:cs="Segoe UI Semilight" w:hint="cs"/>
+          <w:sz w:val="24"/>
+          <w:rtl/>
+          <w:lang w:eastAsia="en-US"/>
+        </w:rPr>
+        <w:t xml:space="preserve"> בסביבת </w:t>
+      </w:r>
+      <w:r>
+        <w:rPr>
+          <w:rFonts w:ascii="Segoe UI Semilight" w:eastAsia="Calibri" w:hAnsi="Segoe UI Semilight" w:cs="Segoe UI Semilight"/>
+          <w:sz w:val="24"/>
+          <w:lang w:eastAsia="en-US"/>
+        </w:rPr>
+        <w:t>Android Studio</w:t>
+      </w:r>
+      <w:r>
+        <w:rPr>
+          <w:rFonts w:ascii="Segoe UI Semilight" w:eastAsia="Calibri" w:hAnsi="Segoe UI Semilight" w:cs="Segoe UI Semilight" w:hint="cs"/>
+          <w:sz w:val="24"/>
+          <w:rtl/>
+          <w:lang w:eastAsia="en-US"/>
+        </w:rPr>
+        <w:t xml:space="preserve"> בכדי לגשת לנתונים במסד הנתונים של האקדח דרך ממשק התקשורת האלחוטית שאפשרנו בו.</w:t>
       </w:r>
     </w:p>
     <w:p>
@@ -19045,7 +19456,51 @@
           <w:rtl/>
           <w:lang w:eastAsia="en-US"/>
         </w:rPr>
-        <w:t>פיתוח אפליקצית דמה למכשיר האנדרואיד שלנו אשר מדמה את התגובה של האקדח לצורכי פיתוח מערכת השו"ב</w:t>
+        <w:t>פיתוח אפליקצית דמה</w:t>
+      </w:r>
+      <w:r>
+        <w:rPr>
+          <w:rFonts w:ascii="Segoe UI Semilight" w:eastAsia="Calibri" w:hAnsi="Segoe UI Semilight" w:cs="Segoe UI Semilight" w:hint="cs"/>
+          <w:sz w:val="24"/>
+          <w:rtl/>
+          <w:lang w:eastAsia="en-US"/>
+        </w:rPr>
+        <w:t xml:space="preserve"> (</w:t>
+      </w:r>
+      <w:r>
+        <w:rPr>
+          <w:rFonts w:ascii="Segoe UI Semilight" w:eastAsia="Calibri" w:hAnsi="Segoe UI Semilight" w:cs="Segoe UI Semilight"/>
+          <w:sz w:val="24"/>
+          <w:lang w:eastAsia="en-US"/>
+        </w:rPr>
+        <w:t>Mock</w:t>
+      </w:r>
+      <w:r>
+        <w:rPr>
+          <w:rFonts w:ascii="Segoe UI Semilight" w:eastAsia="Calibri" w:hAnsi="Segoe UI Semilight" w:cs="Segoe UI Semilight" w:hint="cs"/>
+          <w:sz w:val="24"/>
+          <w:rtl/>
+          <w:lang w:eastAsia="en-US"/>
+        </w:rPr>
+        <w:t>)</w:t>
+      </w:r>
+      <w:r>
+        <w:rPr>
+          <w:rFonts w:ascii="Segoe UI Semilight" w:eastAsia="Calibri" w:hAnsi="Segoe UI Semilight" w:cs="Segoe UI Semilight" w:hint="cs"/>
+          <w:sz w:val="24"/>
+          <w:rtl/>
+          <w:lang w:eastAsia="en-US"/>
+        </w:rPr>
+        <w:t xml:space="preserve"> למכשיר האנדרואיד שלנו אשר מדמה </w:t>
+      </w:r>
+      <w:r>
+        <w:rPr>
+          <w:rFonts w:ascii="Segoe UI Semilight" w:eastAsia="Calibri" w:hAnsi="Segoe UI Semilight" w:cs="Segoe UI Semilight" w:hint="cs"/>
+          <w:sz w:val="24"/>
+          <w:rtl/>
+          <w:lang w:eastAsia="en-US"/>
+        </w:rPr>
+        <w:t>אקדח, מכיוון שלא יכולנו לקחת אקדח מהחברה (עקב עלות המוצר ורמת הסיווג שלו) ובכך אפשרנו המשך פיתוח ללא האקדח עצמו -  ייצרנו מידע ותגובה סינטטיים ממכשיר האנדרואיד הפרטי שלנו.</w:t>
       </w:r>
     </w:p>
     <w:p>
@@ -19069,59 +19524,37 @@
           <w:rtl/>
           <w:lang w:eastAsia="en-US"/>
         </w:rPr>
-        <w:t xml:space="preserve">הרמת צד השרת והחיבור למסד הנתונים </w:t>
-      </w:r>
-      <w:r>
-        <w:rPr>
-          <w:rFonts w:ascii="Segoe UI Semilight" w:eastAsia="Calibri" w:hAnsi="Segoe UI Semilight" w:cs="Segoe UI Semilight"/>
-          <w:sz w:val="24"/>
-          <w:lang w:eastAsia="en-US"/>
-        </w:rPr>
-        <w:t>MySQL</w:t>
-      </w:r>
-      <w:r>
-        <w:rPr>
-          <w:rFonts w:ascii="Segoe UI Semilight" w:eastAsia="Calibri" w:hAnsi="Segoe UI Semilight" w:cs="Segoe UI Semilight" w:hint="cs"/>
-          <w:sz w:val="24"/>
-          <w:rtl/>
-          <w:lang w:eastAsia="en-US"/>
-        </w:rPr>
-        <w:t xml:space="preserve"> באמצעות </w:t>
-      </w:r>
-      <w:r>
-        <w:rPr>
-          <w:rFonts w:ascii="Segoe UI Semilight" w:eastAsia="Calibri" w:hAnsi="Segoe UI Semilight" w:cs="Segoe UI Semilight"/>
-          <w:sz w:val="24"/>
-          <w:lang w:eastAsia="en-US"/>
-        </w:rPr>
-        <w:t>XAMPP</w:t>
-      </w:r>
-    </w:p>
-    <w:p>
-      <w:pPr>
-        <w:pStyle w:val="ListParagraph"/>
-        <w:numPr>
-          <w:ilvl w:val="1"/>
-          <w:numId w:val="17"/>
-        </w:numPr>
-        <w:spacing w:line="360" w:lineRule="auto"/>
-        <w:rPr>
-          <w:rFonts w:ascii="Segoe UI Semilight" w:eastAsia="Calibri" w:hAnsi="Segoe UI Semilight" w:cs="Segoe UI Semilight"/>
-          <w:sz w:val="24"/>
-          <w:lang w:eastAsia="en-US"/>
-        </w:rPr>
-      </w:pPr>
-      <w:r>
-        <w:rPr>
-          <w:rFonts w:ascii="Segoe UI Semilight" w:eastAsia="Calibri" w:hAnsi="Segoe UI Semilight" w:cs="Segoe UI Semilight"/>
-          <w:sz w:val="24"/>
-          <w:lang w:eastAsia="en-US"/>
-        </w:rPr>
-        <w:t>GMap.NET</w:t>
-      </w:r>
-      <w:r>
-        <w:rPr>
-          <w:rFonts w:ascii="Segoe UI Semilight" w:eastAsia="Calibri" w:hAnsi="Segoe UI Semilight" w:cs="Segoe UI Semilight" w:hint="cs"/>
+        <w:t>הפעלנו את</w:t>
+      </w:r>
+      <w:r>
+        <w:rPr>
+          <w:rFonts w:ascii="Segoe UI Semilight" w:eastAsia="Calibri" w:hAnsi="Segoe UI Semilight" w:cs="Segoe UI Semilight" w:hint="cs"/>
+          <w:sz w:val="24"/>
+          <w:rtl/>
+          <w:lang w:eastAsia="en-US"/>
+        </w:rPr>
+        <w:t xml:space="preserve"> ה-</w:t>
+      </w:r>
+      <w:r>
+        <w:rPr>
+          <w:rFonts w:ascii="Segoe UI Semilight" w:eastAsia="Calibri" w:hAnsi="Segoe UI Semilight" w:cs="Segoe UI Semilight" w:hint="cs"/>
+          <w:sz w:val="24"/>
+          <w:lang w:eastAsia="en-US"/>
+        </w:rPr>
+        <w:t>API</w:t>
+      </w:r>
+      <w:r>
+        <w:rPr>
+          <w:rFonts w:ascii="Segoe UI Semilight" w:eastAsia="Calibri" w:hAnsi="Segoe UI Semilight" w:cs="Segoe UI Semilight" w:hint="cs"/>
+          <w:sz w:val="24"/>
+          <w:rtl/>
+          <w:lang w:eastAsia="en-US"/>
+        </w:rPr>
+        <w:t xml:space="preserve"> של</w:t>
+      </w:r>
+      <w:r>
+        <w:rPr>
+          <w:rFonts w:ascii="Segoe UI Semilight" w:eastAsia="Calibri" w:hAnsi="Segoe UI Semilight" w:cs="Segoe UI Semilight"/>
           <w:sz w:val="24"/>
           <w:rtl/>
           <w:lang w:eastAsia="en-US"/>
@@ -19132,14 +19565,13 @@
         <w:rPr>
           <w:rFonts w:ascii="Segoe UI Semilight" w:eastAsia="Calibri" w:hAnsi="Segoe UI Semilight" w:cs="Segoe UI Semilight"/>
           <w:sz w:val="24"/>
-          <w:rtl/>
-          <w:lang w:eastAsia="en-US"/>
-        </w:rPr>
-        <w:t>–</w:t>
-      </w:r>
-      <w:r>
-        <w:rPr>
-          <w:rFonts w:ascii="Segoe UI Semilight" w:eastAsia="Calibri" w:hAnsi="Segoe UI Semilight" w:cs="Segoe UI Semilight" w:hint="cs"/>
+          <w:lang w:eastAsia="en-US"/>
+        </w:rPr>
+        <w:t>Native Wi-Fi</w:t>
+      </w:r>
+      <w:r>
+        <w:rPr>
+          <w:rFonts w:ascii="Segoe UI Semilight" w:eastAsia="Calibri" w:hAnsi="Segoe UI Semilight" w:cs="Segoe UI Semilight"/>
           <w:sz w:val="24"/>
           <w:rtl/>
           <w:lang w:eastAsia="en-US"/>
@@ -19148,361 +19580,49 @@
       </w:r>
       <w:r>
         <w:rPr>
-          <w:rFonts w:ascii="Segoe UI Semilight" w:eastAsia="Calibri" w:hAnsi="Segoe UI Semilight" w:cs="Segoe UI Semilight"/>
-          <w:sz w:val="24"/>
-          <w:lang w:eastAsia="en-US"/>
-        </w:rPr>
-        <w:t>SDK</w:t>
-      </w:r>
-      <w:r>
-        <w:rPr>
-          <w:rFonts w:ascii="Segoe UI Semilight" w:eastAsia="Calibri" w:hAnsi="Segoe UI Semilight" w:cs="Segoe UI Semilight" w:hint="cs"/>
-          <w:sz w:val="24"/>
-          <w:rtl/>
-          <w:lang w:eastAsia="en-US"/>
-        </w:rPr>
-        <w:t xml:space="preserve"> פתוח לעבודה</w:t>
-      </w:r>
-      <w:r>
-        <w:rPr>
-          <w:rFonts w:ascii="Segoe UI Semilight" w:eastAsia="Calibri" w:hAnsi="Segoe UI Semilight" w:cs="Segoe UI Semilight"/>
-          <w:sz w:val="24"/>
-          <w:rtl/>
-          <w:lang w:eastAsia="en-US"/>
-        </w:rPr>
-        <w:t xml:space="preserve"> </w:t>
-      </w:r>
-      <w:r>
-        <w:rPr>
-          <w:rFonts w:ascii="Segoe UI Semilight" w:eastAsia="Calibri" w:hAnsi="Segoe UI Semilight" w:cs="Segoe UI Semilight" w:hint="cs"/>
-          <w:sz w:val="24"/>
-          <w:rtl/>
-          <w:lang w:eastAsia="en-US"/>
-        </w:rPr>
-        <w:t>מול</w:t>
-      </w:r>
-      <w:r>
-        <w:rPr>
-          <w:rFonts w:ascii="Segoe UI Semilight" w:eastAsia="Calibri" w:hAnsi="Segoe UI Semilight" w:cs="Segoe UI Semilight"/>
-          <w:sz w:val="24"/>
-          <w:rtl/>
-          <w:lang w:eastAsia="en-US"/>
-        </w:rPr>
-        <w:t xml:space="preserve"> </w:t>
-      </w:r>
-      <w:r>
-        <w:rPr>
-          <w:rFonts w:ascii="Segoe UI Semilight" w:eastAsia="Calibri" w:hAnsi="Segoe UI Semilight" w:cs="Segoe UI Semilight" w:hint="cs"/>
-          <w:sz w:val="24"/>
-          <w:rtl/>
-          <w:lang w:eastAsia="en-US"/>
-        </w:rPr>
-        <w:t>ספקי</w:t>
-      </w:r>
-      <w:r>
-        <w:rPr>
-          <w:rFonts w:ascii="Segoe UI Semilight" w:eastAsia="Calibri" w:hAnsi="Segoe UI Semilight" w:cs="Segoe UI Semilight"/>
-          <w:sz w:val="24"/>
-          <w:rtl/>
-          <w:lang w:eastAsia="en-US"/>
-        </w:rPr>
-        <w:t xml:space="preserve"> </w:t>
-      </w:r>
-      <w:r>
-        <w:rPr>
-          <w:rFonts w:ascii="Segoe UI Semilight" w:eastAsia="Calibri" w:hAnsi="Segoe UI Semilight" w:cs="Segoe UI Semilight" w:hint="cs"/>
-          <w:sz w:val="24"/>
-          <w:rtl/>
-          <w:lang w:eastAsia="en-US"/>
-        </w:rPr>
-        <w:t>מפות</w:t>
-      </w:r>
-      <w:r>
-        <w:rPr>
-          <w:rFonts w:ascii="Segoe UI Semilight" w:eastAsia="Calibri" w:hAnsi="Segoe UI Semilight" w:cs="Segoe UI Semilight"/>
-          <w:sz w:val="24"/>
-          <w:rtl/>
-          <w:lang w:eastAsia="en-US"/>
-        </w:rPr>
-        <w:t xml:space="preserve"> </w:t>
-      </w:r>
-      <w:r>
-        <w:rPr>
-          <w:rFonts w:ascii="Segoe UI Semilight" w:eastAsia="Calibri" w:hAnsi="Segoe UI Semilight" w:cs="Segoe UI Semilight" w:hint="cs"/>
-          <w:sz w:val="24"/>
-          <w:rtl/>
-          <w:lang w:eastAsia="en-US"/>
-        </w:rPr>
-        <w:t>כדוגמת</w:t>
-      </w:r>
-      <w:r>
-        <w:rPr>
-          <w:rFonts w:ascii="Segoe UI Semilight" w:eastAsia="Calibri" w:hAnsi="Segoe UI Semilight" w:cs="Segoe UI Semilight"/>
-          <w:sz w:val="24"/>
-          <w:rtl/>
-          <w:lang w:eastAsia="en-US"/>
-        </w:rPr>
-        <w:t xml:space="preserve"> </w:t>
-      </w:r>
-      <w:r>
-        <w:rPr>
-          <w:rFonts w:ascii="Segoe UI Semilight" w:eastAsia="Calibri" w:hAnsi="Segoe UI Semilight" w:cs="Segoe UI Semilight"/>
-          <w:sz w:val="24"/>
-          <w:lang w:eastAsia="en-US"/>
-        </w:rPr>
-        <w:t>Google Maps</w:t>
-      </w:r>
-      <w:r>
-        <w:rPr>
-          <w:rFonts w:ascii="Segoe UI Semilight" w:eastAsia="Calibri" w:hAnsi="Segoe UI Semilight" w:cs="Segoe UI Semilight"/>
-          <w:sz w:val="24"/>
-          <w:rtl/>
-          <w:lang w:eastAsia="en-US"/>
-        </w:rPr>
-        <w:t xml:space="preserve"> </w:t>
-      </w:r>
-      <w:r>
-        <w:rPr>
-          <w:rFonts w:ascii="Segoe UI Semilight" w:eastAsia="Calibri" w:hAnsi="Segoe UI Semilight" w:cs="Segoe UI Semilight" w:hint="cs"/>
-          <w:sz w:val="24"/>
-          <w:rtl/>
-          <w:lang w:eastAsia="en-US"/>
-        </w:rPr>
-        <w:t>בסביבת</w:t>
-      </w:r>
-      <w:r>
-        <w:rPr>
-          <w:rFonts w:ascii="Segoe UI Semilight" w:eastAsia="Calibri" w:hAnsi="Segoe UI Semilight" w:cs="Segoe UI Semilight"/>
-          <w:sz w:val="24"/>
-          <w:rtl/>
-          <w:lang w:eastAsia="en-US"/>
-        </w:rPr>
-        <w:t xml:space="preserve"> </w:t>
-      </w:r>
-      <w:r>
-        <w:rPr>
-          <w:rFonts w:ascii="Segoe UI Semilight" w:eastAsia="Calibri" w:hAnsi="Segoe UI Semilight" w:cs="Segoe UI Semilight"/>
-          <w:sz w:val="24"/>
-          <w:lang w:eastAsia="en-US"/>
-        </w:rPr>
-        <w:t>NET</w:t>
-      </w:r>
-      <w:r>
-        <w:rPr>
-          <w:rFonts w:ascii="Segoe UI Semilight" w:eastAsia="Calibri" w:hAnsi="Segoe UI Semilight" w:cs="Segoe UI Semilight" w:hint="cs"/>
-          <w:sz w:val="24"/>
-          <w:rtl/>
-          <w:lang w:eastAsia="en-US"/>
-        </w:rPr>
-        <w:t>.</w:t>
-      </w:r>
-      <w:r>
-        <w:rPr>
-          <w:rFonts w:ascii="Segoe UI Semilight" w:eastAsia="Calibri" w:hAnsi="Segoe UI Semilight" w:cs="Segoe UI Semilight"/>
-          <w:sz w:val="24"/>
-          <w:lang w:eastAsia="en-US"/>
-        </w:rPr>
-        <w:t xml:space="preserve"> </w:t>
-      </w:r>
-      <w:r>
-        <w:rPr>
-          <w:rFonts w:ascii="Segoe UI Semilight" w:eastAsia="Calibri" w:hAnsi="Segoe UI Semilight" w:cs="Segoe UI Semilight" w:hint="cs"/>
-          <w:sz w:val="24"/>
-          <w:rtl/>
-          <w:lang w:eastAsia="en-US"/>
-        </w:rPr>
-        <w:t xml:space="preserve"> (</w:t>
-      </w:r>
-      <w:r>
-        <w:rPr>
-          <w:rFonts w:ascii="Segoe UI Semilight" w:eastAsia="Calibri" w:hAnsi="Segoe UI Semilight" w:cs="Segoe UI Semilight"/>
-          <w:sz w:val="24"/>
-          <w:lang w:eastAsia="en-US"/>
-        </w:rPr>
-        <w:t>Google</w:t>
-      </w:r>
-      <w:r>
-        <w:rPr>
-          <w:rFonts w:ascii="Segoe UI Semilight" w:eastAsia="Calibri" w:hAnsi="Segoe UI Semilight" w:cs="Segoe UI Semilight"/>
-          <w:sz w:val="24"/>
-          <w:rtl/>
-          <w:lang w:eastAsia="en-US"/>
-        </w:rPr>
-        <w:t xml:space="preserve"> </w:t>
-      </w:r>
-      <w:r>
-        <w:rPr>
-          <w:rFonts w:ascii="Segoe UI Semilight" w:eastAsia="Calibri" w:hAnsi="Segoe UI Semilight" w:cs="Segoe UI Semilight" w:hint="cs"/>
-          <w:sz w:val="24"/>
-          <w:rtl/>
-          <w:lang w:eastAsia="en-US"/>
-        </w:rPr>
-        <w:t>אינה</w:t>
-      </w:r>
-      <w:r>
-        <w:rPr>
-          <w:rFonts w:ascii="Segoe UI Semilight" w:eastAsia="Calibri" w:hAnsi="Segoe UI Semilight" w:cs="Segoe UI Semilight"/>
-          <w:sz w:val="24"/>
-          <w:rtl/>
-          <w:lang w:eastAsia="en-US"/>
-        </w:rPr>
-        <w:t xml:space="preserve"> </w:t>
-      </w:r>
-      <w:r>
-        <w:rPr>
-          <w:rFonts w:ascii="Segoe UI Semilight" w:eastAsia="Calibri" w:hAnsi="Segoe UI Semilight" w:cs="Segoe UI Semilight" w:hint="cs"/>
-          <w:sz w:val="24"/>
-          <w:rtl/>
-          <w:lang w:eastAsia="en-US"/>
-        </w:rPr>
-        <w:t>מספקת</w:t>
-      </w:r>
-      <w:r>
-        <w:rPr>
-          <w:rFonts w:ascii="Segoe UI Semilight" w:eastAsia="Calibri" w:hAnsi="Segoe UI Semilight" w:cs="Segoe UI Semilight"/>
-          <w:sz w:val="24"/>
-          <w:rtl/>
-          <w:lang w:eastAsia="en-US"/>
-        </w:rPr>
-        <w:t xml:space="preserve"> </w:t>
-      </w:r>
-      <w:r>
-        <w:rPr>
-          <w:rFonts w:ascii="Segoe UI Semilight" w:eastAsia="Calibri" w:hAnsi="Segoe UI Semilight" w:cs="Segoe UI Semilight"/>
-          <w:sz w:val="24"/>
-          <w:lang w:eastAsia="en-US"/>
-        </w:rPr>
-        <w:t>API</w:t>
-      </w:r>
-      <w:r>
-        <w:rPr>
-          <w:rFonts w:ascii="Segoe UI Semilight" w:eastAsia="Calibri" w:hAnsi="Segoe UI Semilight" w:cs="Segoe UI Semilight"/>
-          <w:sz w:val="24"/>
-          <w:rtl/>
-          <w:lang w:eastAsia="en-US"/>
-        </w:rPr>
-        <w:t xml:space="preserve"> </w:t>
-      </w:r>
-      <w:r>
-        <w:rPr>
-          <w:rFonts w:ascii="Segoe UI Semilight" w:eastAsia="Calibri" w:hAnsi="Segoe UI Semilight" w:cs="Segoe UI Semilight" w:hint="cs"/>
-          <w:sz w:val="24"/>
-          <w:rtl/>
-          <w:lang w:eastAsia="en-US"/>
-        </w:rPr>
-        <w:t>בעבודה</w:t>
-      </w:r>
-      <w:r>
-        <w:rPr>
-          <w:rFonts w:ascii="Segoe UI Semilight" w:eastAsia="Calibri" w:hAnsi="Segoe UI Semilight" w:cs="Segoe UI Semilight"/>
-          <w:sz w:val="24"/>
-          <w:rtl/>
-          <w:lang w:eastAsia="en-US"/>
-        </w:rPr>
-        <w:t xml:space="preserve"> </w:t>
-      </w:r>
-      <w:r>
-        <w:rPr>
-          <w:rFonts w:ascii="Segoe UI Semilight" w:eastAsia="Calibri" w:hAnsi="Segoe UI Semilight" w:cs="Segoe UI Semilight" w:hint="cs"/>
-          <w:sz w:val="24"/>
-          <w:rtl/>
-          <w:lang w:eastAsia="en-US"/>
-        </w:rPr>
-        <w:t>עם</w:t>
-      </w:r>
-      <w:r>
-        <w:rPr>
-          <w:rFonts w:ascii="Segoe UI Semilight" w:eastAsia="Calibri" w:hAnsi="Segoe UI Semilight" w:cs="Segoe UI Semilight"/>
-          <w:sz w:val="24"/>
-          <w:rtl/>
-          <w:lang w:eastAsia="en-US"/>
-        </w:rPr>
-        <w:t xml:space="preserve"> </w:t>
-      </w:r>
-      <w:r>
-        <w:rPr>
-          <w:rFonts w:ascii="Segoe UI Semilight" w:eastAsia="Calibri" w:hAnsi="Segoe UI Semilight" w:cs="Segoe UI Semilight"/>
-          <w:sz w:val="24"/>
-          <w:lang w:eastAsia="en-US"/>
-        </w:rPr>
-        <w:t>NET</w:t>
-      </w:r>
-      <w:r>
-        <w:rPr>
-          <w:rFonts w:ascii="Segoe UI Semilight" w:eastAsia="Calibri" w:hAnsi="Segoe UI Semilight" w:cs="Segoe UI Semilight" w:hint="cs"/>
-          <w:sz w:val="24"/>
-          <w:rtl/>
-          <w:lang w:eastAsia="en-US"/>
-        </w:rPr>
-        <w:t>.)</w:t>
-      </w:r>
-    </w:p>
-    <w:p>
-      <w:pPr>
-        <w:pStyle w:val="ListParagraph"/>
-        <w:numPr>
-          <w:ilvl w:val="1"/>
-          <w:numId w:val="17"/>
-        </w:numPr>
-        <w:rPr>
-          <w:rFonts w:ascii="Segoe UI Semilight" w:eastAsia="Calibri" w:hAnsi="Segoe UI Semilight" w:cs="Segoe UI Semilight"/>
-          <w:sz w:val="24"/>
-          <w:lang w:eastAsia="en-US"/>
-        </w:rPr>
-      </w:pPr>
-      <w:r>
-        <w:rPr>
-          <w:rFonts w:ascii="Segoe UI Semilight" w:eastAsia="Calibri" w:hAnsi="Segoe UI Semilight" w:cs="Segoe UI Semilight" w:hint="cs"/>
-          <w:sz w:val="24"/>
-          <w:rtl/>
-          <w:lang w:eastAsia="en-US"/>
-        </w:rPr>
-        <w:t>הפעלה</w:t>
-      </w:r>
-      <w:r>
-        <w:rPr>
-          <w:rFonts w:ascii="Segoe UI Semilight" w:eastAsia="Calibri" w:hAnsi="Segoe UI Semilight" w:cs="Segoe UI Semilight"/>
-          <w:sz w:val="24"/>
-          <w:rtl/>
-          <w:lang w:eastAsia="en-US"/>
-        </w:rPr>
-        <w:t xml:space="preserve"> </w:t>
-      </w:r>
-      <w:r>
-        <w:rPr>
-          <w:rFonts w:ascii="Segoe UI Semilight" w:eastAsia="Calibri" w:hAnsi="Segoe UI Semilight" w:cs="Segoe UI Semilight" w:hint="cs"/>
-          <w:sz w:val="24"/>
-          <w:rtl/>
-          <w:lang w:eastAsia="en-US"/>
-        </w:rPr>
-        <w:t>של</w:t>
-      </w:r>
-      <w:r>
-        <w:rPr>
-          <w:rFonts w:ascii="Segoe UI Semilight" w:eastAsia="Calibri" w:hAnsi="Segoe UI Semilight" w:cs="Segoe UI Semilight" w:hint="cs"/>
-          <w:sz w:val="24"/>
-          <w:rtl/>
-          <w:lang w:eastAsia="en-US"/>
-        </w:rPr>
-        <w:t xml:space="preserve"> ה- </w:t>
-      </w:r>
-      <w:r>
-        <w:rPr>
-          <w:rFonts w:ascii="Segoe UI Semilight" w:eastAsia="Calibri" w:hAnsi="Segoe UI Semilight" w:cs="Segoe UI Semilight"/>
-          <w:sz w:val="24"/>
-          <w:lang w:eastAsia="en-US"/>
-        </w:rPr>
-        <w:t>Wi-Fi</w:t>
-      </w:r>
-      <w:r>
-        <w:rPr>
-          <w:rFonts w:ascii="Segoe UI Semilight" w:eastAsia="Calibri" w:hAnsi="Segoe UI Semilight" w:cs="Segoe UI Semilight" w:hint="cs"/>
-          <w:sz w:val="24"/>
-          <w:rtl/>
-          <w:lang w:eastAsia="en-US"/>
-        </w:rPr>
-        <w:t xml:space="preserve"> תוך שימוש בתשתית </w:t>
-      </w:r>
+          <w:rFonts w:ascii="Segoe UI Semilight" w:eastAsia="Calibri" w:hAnsi="Segoe UI Semilight" w:cs="Segoe UI Semilight" w:hint="cs"/>
+          <w:sz w:val="24"/>
+          <w:rtl/>
+          <w:lang w:eastAsia="en-US"/>
+        </w:rPr>
+        <w:t>ב</w:t>
+      </w:r>
+      <w:r>
+        <w:rPr>
+          <w:rFonts w:ascii="Segoe UI Semilight" w:eastAsia="Calibri" w:hAnsi="Segoe UI Semilight" w:cs="Segoe UI Semilight"/>
+          <w:sz w:val="24"/>
+          <w:rtl/>
+          <w:lang w:eastAsia="en-US"/>
+        </w:rPr>
+        <w:t xml:space="preserve">- </w:t>
+      </w:r>
+      <w:r>
+        <w:rPr>
+          <w:rFonts w:ascii="Segoe UI Semilight" w:eastAsia="Calibri" w:hAnsi="Segoe UI Semilight" w:cs="Segoe UI Semilight"/>
+          <w:sz w:val="24"/>
+          <w:lang w:eastAsia="en-US"/>
+        </w:rPr>
+        <w:t>Windows</w:t>
+      </w:r>
+      <w:r>
+        <w:rPr>
+          <w:rFonts w:ascii="Segoe UI Semilight" w:eastAsia="Calibri" w:hAnsi="Segoe UI Semilight" w:cs="Segoe UI Semilight" w:hint="cs"/>
+          <w:sz w:val="24"/>
+          <w:rtl/>
+          <w:lang w:eastAsia="en-US"/>
+        </w:rPr>
+        <w:t xml:space="preserve"> ע"י קריאת ישירות למערכת ההפעלה </w:t>
+      </w:r>
+      <w:r>
+        <w:rPr>
+          <w:rFonts w:ascii="Segoe UI Semilight" w:eastAsia="Calibri" w:hAnsi="Segoe UI Semilight" w:cs="Segoe UI Semilight" w:hint="cs"/>
+          <w:sz w:val="24"/>
+          <w:rtl/>
+          <w:lang w:eastAsia="en-US"/>
+        </w:rPr>
+        <w:t xml:space="preserve">תוך שימוש בתשתית </w:t>
+      </w:r>
+      <w:proofErr w:type="spellStart"/>
       <w:r>
         <w:rPr>
           <w:rFonts w:ascii="Segoe UI Semilight" w:eastAsia="Calibri" w:hAnsi="Segoe UI Semilight" w:cs="Segoe UI Semilight"/>
@@ -19511,84 +19631,7 @@
         </w:rPr>
         <w:t>pInvoke</w:t>
       </w:r>
-      <w:r>
-        <w:rPr>
-          <w:rFonts w:ascii="Segoe UI Semilight" w:eastAsia="Calibri" w:hAnsi="Segoe UI Semilight" w:cs="Segoe UI Semilight" w:hint="cs"/>
-          <w:sz w:val="24"/>
-          <w:rtl/>
-          <w:lang w:eastAsia="en-US"/>
-        </w:rPr>
-        <w:t xml:space="preserve"> והפעלת ה-</w:t>
-      </w:r>
-      <w:r>
-        <w:rPr>
-          <w:rFonts w:ascii="Segoe UI Semilight" w:eastAsia="Calibri" w:hAnsi="Segoe UI Semilight" w:cs="Segoe UI Semilight" w:hint="cs"/>
-          <w:sz w:val="24"/>
-          <w:lang w:eastAsia="en-US"/>
-        </w:rPr>
-        <w:t>API</w:t>
-      </w:r>
-      <w:r>
-        <w:rPr>
-          <w:rFonts w:ascii="Segoe UI Semilight" w:eastAsia="Calibri" w:hAnsi="Segoe UI Semilight" w:cs="Segoe UI Semilight" w:hint="cs"/>
-          <w:sz w:val="24"/>
-          <w:rtl/>
-          <w:lang w:eastAsia="en-US"/>
-        </w:rPr>
-        <w:t xml:space="preserve"> של</w:t>
-      </w:r>
-      <w:r>
-        <w:rPr>
-          <w:rFonts w:ascii="Segoe UI Semilight" w:eastAsia="Calibri" w:hAnsi="Segoe UI Semilight" w:cs="Segoe UI Semilight"/>
-          <w:sz w:val="24"/>
-          <w:rtl/>
-          <w:lang w:eastAsia="en-US"/>
-        </w:rPr>
-        <w:t xml:space="preserve"> </w:t>
-      </w:r>
-      <w:r>
-        <w:rPr>
-          <w:rFonts w:ascii="Segoe UI Semilight" w:eastAsia="Calibri" w:hAnsi="Segoe UI Semilight" w:cs="Segoe UI Semilight"/>
-          <w:sz w:val="24"/>
-          <w:lang w:eastAsia="en-US"/>
-        </w:rPr>
-        <w:t>Native Wi-Fi</w:t>
-      </w:r>
-      <w:r>
-        <w:rPr>
-          <w:rFonts w:ascii="Segoe UI Semilight" w:eastAsia="Calibri" w:hAnsi="Segoe UI Semilight" w:cs="Segoe UI Semilight"/>
-          <w:sz w:val="24"/>
-          <w:rtl/>
-          <w:lang w:eastAsia="en-US"/>
-        </w:rPr>
-        <w:t xml:space="preserve"> </w:t>
-      </w:r>
-      <w:r>
-        <w:rPr>
-          <w:rFonts w:ascii="Segoe UI Semilight" w:eastAsia="Calibri" w:hAnsi="Segoe UI Semilight" w:cs="Segoe UI Semilight" w:hint="cs"/>
-          <w:sz w:val="24"/>
-          <w:rtl/>
-          <w:lang w:eastAsia="en-US"/>
-        </w:rPr>
-        <w:t>ב</w:t>
-      </w:r>
-      <w:r>
-        <w:rPr>
-          <w:rFonts w:ascii="Segoe UI Semilight" w:eastAsia="Calibri" w:hAnsi="Segoe UI Semilight" w:cs="Segoe UI Semilight"/>
-          <w:sz w:val="24"/>
-          <w:rtl/>
-          <w:lang w:eastAsia="en-US"/>
-        </w:rPr>
-        <w:t xml:space="preserve">- </w:t>
-      </w:r>
-      <w:r>
-        <w:rPr>
-          <w:rFonts w:ascii="Segoe UI Semilight" w:eastAsia="Calibri" w:hAnsi="Segoe UI Semilight" w:cs="Segoe UI Semilight"/>
-          <w:sz w:val="24"/>
-          <w:lang w:eastAsia="en-US"/>
-        </w:rPr>
-        <w:t>Windows</w:t>
-      </w:r>
+      <w:proofErr w:type="spellEnd"/>
       <w:r>
         <w:rPr>
           <w:rFonts w:ascii="Segoe UI Semilight" w:eastAsia="Calibri" w:hAnsi="Segoe UI Semilight" w:cs="Segoe UI Semilight" w:hint="cs"/>
@@ -19706,7 +19749,21 @@
           <w:rFonts w:cs="Times New Roman" w:hint="cs"/>
           <w:rtl/>
         </w:rPr>
-        <w:t>תיאור המערכת שמושה</w:t>
+        <w:t>תיאור המערכת שמו</w:t>
+      </w:r>
+      <w:r>
+        <w:rPr>
+          <w:rFonts w:cs="Times New Roman" w:hint="cs"/>
+          <w:rtl/>
+        </w:rPr>
+        <w:t>מ</w:t>
+      </w:r>
+      <w:r>
+        <w:rPr>
+          <w:rFonts w:cs="Times New Roman" w:hint="cs"/>
+          <w:rtl/>
+        </w:rPr>
+        <w:t>שה</w:t>
       </w:r>
     </w:p>
     <w:p>
@@ -19945,6 +20002,7 @@
           <w:szCs w:val="24"/>
           <w:rtl/>
         </w:rPr>
+        <w:lastRenderedPageBreak/>
         <w:t xml:space="preserve">חקרנו ומצאנו </w:t>
       </w:r>
       <w:r>
@@ -20141,6 +20199,7 @@
         </w:rPr>
         <w:t xml:space="preserve"> ע"י שימוש בתשתית </w:t>
       </w:r>
+      <w:proofErr w:type="spellStart"/>
       <w:r>
         <w:rPr>
           <w:rFonts w:ascii="Segoe UI Semilight" w:hAnsi="Segoe UI Semilight" w:cs="Segoe UI Semilight"/>
@@ -20149,6 +20208,7 @@
         </w:rPr>
         <w:t>pInvoke</w:t>
       </w:r>
+      <w:proofErr w:type="spellEnd"/>
     </w:p>
     <w:p>
       <w:pPr>
@@ -20358,13 +20418,23 @@
         </w:rPr>
         <w:t xml:space="preserve">השרת יספק </w:t>
       </w:r>
-      <w:r>
-        <w:rPr>
-          <w:rFonts w:ascii="Segoe UI Semilight" w:hAnsi="Segoe UI Semilight" w:cs="Segoe UI Semilight"/>
-          <w:sz w:val="24"/>
-          <w:szCs w:val="24"/>
-        </w:rPr>
-        <w:t>RESTfull API</w:t>
+      <w:proofErr w:type="spellStart"/>
+      <w:r>
+        <w:rPr>
+          <w:rFonts w:ascii="Segoe UI Semilight" w:hAnsi="Segoe UI Semilight" w:cs="Segoe UI Semilight"/>
+          <w:sz w:val="24"/>
+          <w:szCs w:val="24"/>
+        </w:rPr>
+        <w:t>RESTfull</w:t>
+      </w:r>
+      <w:proofErr w:type="spellEnd"/>
+      <w:r>
+        <w:rPr>
+          <w:rFonts w:ascii="Segoe UI Semilight" w:hAnsi="Segoe UI Semilight" w:cs="Segoe UI Semilight"/>
+          <w:sz w:val="24"/>
+          <w:szCs w:val="24"/>
+        </w:rPr>
+        <w:t xml:space="preserve"> API</w:t>
       </w:r>
       <w:r>
         <w:rPr>
@@ -20465,7 +20535,6 @@
           <w:szCs w:val="24"/>
           <w:rtl/>
         </w:rPr>
-        <w:lastRenderedPageBreak/>
         <w:t>אלגוריתם ה</w:t>
       </w:r>
       <w:r>
@@ -20741,6 +20810,7 @@
           <w:szCs w:val="24"/>
           <w:rtl/>
         </w:rPr>
+        <w:lastRenderedPageBreak/>
         <w:t>ריכוז כלל הבדיקות:</w:t>
       </w:r>
     </w:p>
@@ -21439,7 +21509,6 @@
                 <w:b/>
                 <w:bCs/>
               </w:rPr>
-              <w:lastRenderedPageBreak/>
               <w:t>6</w:t>
             </w:r>
           </w:p>
@@ -21780,7 +21849,12 @@
               <w:ind w:left="29"/>
             </w:pPr>
             <w:r>
-              <w:t xml:space="preserve">All the combination rules </w:t>
+              <w:t>All the combination</w:t>
+            </w:r>
+            <w:bookmarkStart w:id="17" w:name="_GoBack"/>
+            <w:bookmarkEnd w:id="17"/>
+            <w:r>
+              <w:t xml:space="preserve"> rules </w:t>
             </w:r>
             <w:r>
               <w:t>that</w:t>
@@ -21848,6 +21922,7 @@
                 <w:b/>
                 <w:bCs/>
               </w:rPr>
+              <w:lastRenderedPageBreak/>
               <w:t>10</w:t>
             </w:r>
           </w:p>
@@ -22547,11 +22622,7 @@
               <w:t xml:space="preserve"> </w:t>
             </w:r>
             <w:r>
-              <w:t xml:space="preserve">Login succeed, user authenticated and </w:t>
-            </w:r>
-            <w:r>
-              <w:lastRenderedPageBreak/>
-              <w:t>keys were exchanged</w:t>
+              <w:t>Login succeed, user authenticated and keys were exchanged</w:t>
             </w:r>
           </w:p>
         </w:tc>
@@ -22580,7 +22651,6 @@
                 <w:b/>
                 <w:bCs/>
               </w:rPr>
-              <w:lastRenderedPageBreak/>
               <w:t>2</w:t>
             </w:r>
           </w:p>
@@ -22888,6 +22958,7 @@
                 <w:b/>
                 <w:bCs/>
               </w:rPr>
+              <w:lastRenderedPageBreak/>
               <w:t>5</w:t>
             </w:r>
           </w:p>
@@ -23455,11 +23526,7 @@
               <w:t xml:space="preserve"> </w:t>
             </w:r>
             <w:r>
-              <w:t xml:space="preserve">REST requests are </w:t>
-            </w:r>
-            <w:r>
-              <w:lastRenderedPageBreak/>
-              <w:t>thread protected as expected</w:t>
+              <w:t>REST requests are thread protected as expected</w:t>
             </w:r>
           </w:p>
         </w:tc>
@@ -23488,7 +23555,6 @@
                 <w:b/>
                 <w:bCs/>
               </w:rPr>
-              <w:lastRenderedPageBreak/>
               <w:t>2</w:t>
             </w:r>
           </w:p>
@@ -23801,6 +23867,7 @@
                 <w:b/>
                 <w:bCs/>
               </w:rPr>
+              <w:lastRenderedPageBreak/>
               <w:t>5</w:t>
             </w:r>
           </w:p>
@@ -24350,7 +24417,6 @@
                 <w:b/>
                 <w:bCs/>
               </w:rPr>
-              <w:lastRenderedPageBreak/>
               <w:t>1</w:t>
             </w:r>
           </w:p>
@@ -24766,7 +24832,7 @@
           <w:rtl/>
         </w:rPr>
       </w:pPr>
-      <w:bookmarkStart w:id="17" w:name="_Toc485751917"/>
+      <w:bookmarkStart w:id="18" w:name="_Toc485751917"/>
       <w:r>
         <w:rPr>
           <w:rFonts w:cs="Times New Roman" w:hint="cs"/>
@@ -25231,7 +25297,7 @@
           </mc:Choice>
           <mc:Fallback>
             <w:pict>
-              <v:oval w14:anchorId="0B9552C9" id="Oval 11285" o:spid="_x0000_s1026" style="position:absolute;margin-left:256.65pt;margin-top:-.05pt;width:47.5pt;height:33.8pt;z-index:251664384;visibility:visible;mso-wrap-style:square;mso-height-percent:0;mso-wrap-distance-left:9pt;mso-wrap-distance-top:0;mso-wrap-distance-right:9pt;mso-wrap-distance-bottom:0;mso-position-horizontal:absolute;mso-position-horizontal-relative:text;mso-position-vertical:absolute;mso-position-vertical-relative:text;mso-height-percent:0;mso-height-relative:margin;v-text-anchor:middle" o:gfxdata="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" filled="f" strokecolor="red" strokeweight="1pt">
+              <v:oval w14:anchorId="1CCA40D9" id="Oval 11285" o:spid="_x0000_s1026" style="position:absolute;margin-left:256.65pt;margin-top:-.05pt;width:47.5pt;height:33.8pt;z-index:251664384;visibility:visible;mso-wrap-style:square;mso-height-percent:0;mso-wrap-distance-left:9pt;mso-wrap-distance-top:0;mso-wrap-distance-right:9pt;mso-wrap-distance-bottom:0;mso-position-horizontal:absolute;mso-position-horizontal-relative:text;mso-position-vertical:absolute;mso-position-vertical-relative:text;mso-height-percent:0;mso-height-relative:margin;v-text-anchor:middle" o:gfxdata="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" filled="f" strokecolor="red" strokeweight="1pt">
                 <v:stroke joinstyle="miter"/>
               </v:oval>
             </w:pict>
@@ -25346,7 +25412,7 @@
           </mc:Choice>
           <mc:Fallback>
             <w:pict>
-              <v:group w14:anchorId="60B5F7A1" id="Group 4" o:spid="_x0000_s1026" style="position:absolute;margin-left:13.6pt;margin-top:5.1pt;width:155.85pt;height:116pt;z-index:251666432" coordsize="19792,14732" o:gfxdata="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">
+              <v:group w14:anchorId="459D1C05" id="Group 4" o:spid="_x0000_s1026" style="position:absolute;margin-left:13.6pt;margin-top:5.1pt;width:155.85pt;height:116pt;z-index:251666432" coordsize="19792,14732" o:gfxdata="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">
                 <v:shapetype id="_x0000_t75" coordsize="21600,21600" o:spt="75" o:preferrelative="t" path="m@4@5l@4@11@9@11@9@5xe" filled="f" stroked="f">
                   <v:stroke joinstyle="miter"/>
                   <v:formulas>
@@ -25522,6 +25588,7 @@
           <w:szCs w:val="24"/>
           <w:rtl/>
         </w:rPr>
+        <w:lastRenderedPageBreak/>
         <w:t>לאחר שלב אפיון המערכת על ידי צוות הפרויקט מצגת הקונספט הוצגה לעשרת הלקוחות הפוטנציאלים הבאים במדינתם:</w:t>
       </w:r>
     </w:p>
@@ -26044,7 +26111,6 @@
           <w:sz w:val="24"/>
           <w:szCs w:val="24"/>
         </w:rPr>
-        <w:lastRenderedPageBreak/>
         <w:t>J</w:t>
       </w:r>
       <w:r>
@@ -26378,6 +26444,7 @@
           <w:szCs w:val="24"/>
           <w:rtl/>
         </w:rPr>
+        <w:lastRenderedPageBreak/>
         <w:t>מימוש לפחות 2 אלגוריתמים</w:t>
       </w:r>
       <w:r>
@@ -26712,7 +26779,7 @@
         </w:rPr>
         <w:t>השוואה</w:t>
       </w:r>
-      <w:bookmarkEnd w:id="17"/>
+      <w:bookmarkEnd w:id="18"/>
       <w:r>
         <w:rPr>
           <w:rFonts w:cs="Times New Roman" w:hint="cs"/>
@@ -26761,7 +26828,6 @@
           <w:u w:val="single"/>
           <w:lang w:eastAsia="en-US"/>
         </w:rPr>
-        <w:lastRenderedPageBreak/>
         <w:t xml:space="preserve">Geographic Profiling </w:t>
       </w:r>
       <w:r>
@@ -26898,6 +26964,7 @@
           <w:szCs w:val="24"/>
           <w:rtl/>
         </w:rPr>
+        <w:lastRenderedPageBreak/>
         <w:t>מאמר</w:t>
       </w:r>
       <w:r>
@@ -27146,7 +27213,31 @@
           <w:u w:val="single"/>
           <w:lang w:eastAsia="en-US"/>
         </w:rPr>
-        <w:t>GIS and Multicriteria Decision Analysis</w:t>
+        <w:t xml:space="preserve">GIS and </w:t>
+      </w:r>
+      <w:proofErr w:type="spellStart"/>
+      <w:r>
+        <w:rPr>
+          <w:rFonts w:ascii="Segoe UI Semilight" w:eastAsia="Calibri" w:hAnsi="Segoe UI Semilight" w:cs="Segoe UI Semilight"/>
+          <w:b/>
+          <w:bCs/>
+          <w:sz w:val="24"/>
+          <w:u w:val="single"/>
+          <w:lang w:eastAsia="en-US"/>
+        </w:rPr>
+        <w:t>Multicriteria</w:t>
+      </w:r>
+      <w:proofErr w:type="spellEnd"/>
+      <w:r>
+        <w:rPr>
+          <w:rFonts w:ascii="Segoe UI Semilight" w:eastAsia="Calibri" w:hAnsi="Segoe UI Semilight" w:cs="Segoe UI Semilight"/>
+          <w:b/>
+          <w:bCs/>
+          <w:sz w:val="24"/>
+          <w:u w:val="single"/>
+          <w:lang w:eastAsia="en-US"/>
+        </w:rPr>
+        <w:t xml:space="preserve"> Decision Analysis</w:t>
       </w:r>
     </w:p>
     <w:p>
@@ -27528,15 +27619,16 @@
           <w:rtl/>
         </w:rPr>
       </w:pPr>
-      <w:bookmarkStart w:id="18" w:name="_Toc485751918"/>
+      <w:bookmarkStart w:id="19" w:name="_Toc485751918"/>
       <w:r>
         <w:rPr>
           <w:rFonts w:cs="Times New Roman" w:hint="cs"/>
           <w:rtl/>
         </w:rPr>
+        <w:lastRenderedPageBreak/>
         <w:t>לקחים ומסקנות להמשך</w:t>
       </w:r>
-      <w:bookmarkEnd w:id="18"/>
+      <w:bookmarkEnd w:id="19"/>
     </w:p>
     <w:p>
       <w:pPr>
@@ -27898,17 +27990,7 @@
           <w:rtl/>
           <w:lang w:eastAsia="en-US"/>
         </w:rPr>
-        <w:t xml:space="preserve"> לפתח אפליקצית דמו למכשיר </w:t>
-      </w:r>
-      <w:r>
-        <w:rPr>
-          <w:rFonts w:ascii="Segoe UI Semilight" w:eastAsia="Calibri" w:hAnsi="Segoe UI Semilight" w:cs="Segoe UI Semilight" w:hint="cs"/>
-          <w:sz w:val="24"/>
-          <w:rtl/>
-          <w:lang w:eastAsia="en-US"/>
-        </w:rPr>
-        <w:lastRenderedPageBreak/>
-        <w:t>האנדרואיד בנוסף לשרת שכתבנו לאפליקצית האקדח</w:t>
+        <w:t xml:space="preserve"> לפתח אפליקצית דמו למכשיר האנדרואיד בנוסף לשרת שכתבנו לאפליקצית האקדח</w:t>
       </w:r>
       <w:r>
         <w:rPr>
@@ -28021,6 +28103,7 @@
           <w:rtl/>
           <w:lang w:eastAsia="en-US"/>
         </w:rPr>
+        <w:lastRenderedPageBreak/>
         <w:t>הטמעת תקשורת</w:t>
       </w:r>
       <w:r>
@@ -28517,18 +28600,7 @@
           <w:sz w:val="24"/>
           <w:rtl/>
         </w:rPr>
-        <w:lastRenderedPageBreak/>
-        <w:t>ביצו</w:t>
-      </w:r>
-      <w:bookmarkStart w:id="19" w:name="_GoBack"/>
-      <w:bookmarkEnd w:id="19"/>
-      <w:r>
-        <w:rPr>
-          <w:rFonts w:ascii="Segoe UI Semilight" w:eastAsia="Calibri" w:hAnsi="Segoe UI Semilight" w:cs="Segoe UI Semilight" w:hint="cs"/>
-          <w:sz w:val="24"/>
-          <w:rtl/>
-        </w:rPr>
-        <w:t>ע אינטגרציה של מערכת השו"ב עם תוכנת הבית של החברה לסיווג וזיהוי חתימות ראמן.</w:t>
+        <w:t>ביצוע אינטגרציה של מערכת השו"ב עם תוכנת הבית של החברה לסיווג וזיהוי חתימות ראמן.</w:t>
       </w:r>
     </w:p>
     <w:p>
@@ -28654,6 +28726,7 @@
           <w:sz w:val="24"/>
           <w:lang w:eastAsia="en-US"/>
         </w:rPr>
+        <w:lastRenderedPageBreak/>
         <w:t>Project’s wiki on GitHub</w:t>
       </w:r>
       <w:r>
@@ -29143,7 +29216,6 @@
           <w:bCs/>
           <w:noProof/>
         </w:rPr>
-        <w:lastRenderedPageBreak/>
         <w:pict>
           <v:shape id="_x0000_i1035" type="#_x0000_t75" style="width:178.8pt;height:255pt">
             <v:imagedata r:id="rId20" o:title="Project's big picture"/>
@@ -29187,6 +29259,7 @@
           <w:u w:val="single"/>
           <w:rtl/>
         </w:rPr>
+        <w:lastRenderedPageBreak/>
         <w:t>תרשים</w:t>
       </w:r>
       <w:r>
@@ -29388,7 +29461,6 @@
           <w:sz w:val="24"/>
           <w:szCs w:val="24"/>
         </w:rPr>
-        <w:lastRenderedPageBreak/>
         <w:pict>
           <v:shape id="_x0000_i1025" type="#_x0000_t75" style="width:425.4pt;height:237pt">
             <v:imagedata r:id="rId22" o:title="Control Application Load Sequence Diagram"/>
@@ -29538,6 +29610,7 @@
           <w:sz w:val="24"/>
           <w:szCs w:val="24"/>
         </w:rPr>
+        <w:lastRenderedPageBreak/>
         <w:pict>
           <v:shape id="_x0000_i1026" type="#_x0000_t75" style="width:424.8pt;height:301.8pt">
             <v:imagedata r:id="rId23" o:title="Client - Server Sequence Diagram"/>
@@ -29979,7 +30052,7 @@
             <v:shape id="_x0000_i1031" type="#_x0000_t75" style="width:76.8pt;height:49.8pt" o:ole="">
               <v:imagedata r:id="rId29" o:title=""/>
             </v:shape>
-            <o:OLEObject Type="Embed" ProgID="Word.Document.12" ShapeID="_x0000_i1031" DrawAspect="Icon" ObjectID="_1559559420" r:id="rId30">
+            <o:OLEObject Type="Embed" ProgID="Word.Document.12" ShapeID="_x0000_i1031" DrawAspect="Icon" ObjectID="_1559560160" r:id="rId30">
               <o:FieldCodes>\s</o:FieldCodes>
             </o:OLEObject>
           </w:object>
@@ -32267,12 +32340,14 @@
               </w:rPr>
               <w:t xml:space="preserve">יש למצוא פתרון חלופי בהקדם, דוגמאת </w:t>
             </w:r>
+            <w:proofErr w:type="spellStart"/>
             <w:r>
               <w:rPr>
                 <w:rFonts w:ascii="Segoe UI Semilight" w:eastAsia="Calibri" w:hAnsi="Segoe UI Semilight" w:cs="Segoe UI Semilight"/>
               </w:rPr>
               <w:t>BlueTooth</w:t>
             </w:r>
+            <w:proofErr w:type="spellEnd"/>
             <w:r>
               <w:rPr>
                 <w:rFonts w:ascii="Segoe UI Semilight" w:eastAsia="Calibri" w:hAnsi="Segoe UI Semilight" w:cs="Segoe UI Semilight" w:hint="cs"/>
@@ -32563,12 +32638,14 @@
               </w:rPr>
               <w:t>הערכה מחדש של הקוד הקיים עם אפשרות ל-</w:t>
             </w:r>
+            <w:proofErr w:type="spellStart"/>
             <w:r>
               <w:rPr>
                 <w:rFonts w:ascii="Segoe UI Semilight" w:eastAsia="Calibri" w:hAnsi="Segoe UI Semilight" w:cs="Segoe UI Semilight"/>
               </w:rPr>
               <w:t>refactory</w:t>
             </w:r>
+            <w:proofErr w:type="spellEnd"/>
             <w:r>
               <w:rPr>
                 <w:rFonts w:ascii="Segoe UI Semilight" w:eastAsia="Calibri" w:hAnsi="Segoe UI Semilight" w:cs="Segoe UI Semilight" w:hint="cs"/>
@@ -34777,7 +34854,7 @@
                                   <w:rtl/>
                                   <w:lang w:val="he-IL"/>
                                 </w:rPr>
-                                <w:t>38</w:t>
+                                <w:t>31</w:t>
                               </w:r>
                               <w:r>
                                 <w:fldChar w:fldCharType="end"/>
@@ -34849,7 +34926,7 @@
                             <w:rtl/>
                             <w:lang w:val="he-IL"/>
                           </w:rPr>
-                          <w:t>38</w:t>
+                          <w:t>31</w:t>
                         </w:r>
                         <w:r>
                           <w:fldChar w:fldCharType="end"/>
@@ -40832,7 +40909,7 @@
 </file>
 
 <file path=customXml/itemProps1.xml><?xml version="1.0" encoding="utf-8"?>
-<ds:datastoreItem xmlns:ds="http://schemas.openxmlformats.org/officeDocument/2006/customXml" ds:itemID="{1098F16B-92AD-43B5-B5E4-5CE870A2D190}">
+<ds:datastoreItem xmlns:ds="http://schemas.openxmlformats.org/officeDocument/2006/customXml" ds:itemID="{723DF7EC-7249-462B-AFA9-04E5449D4D7D}">
   <ds:schemaRefs>
     <ds:schemaRef ds:uri="http://schemas.openxmlformats.org/officeDocument/2006/bibliography"/>
   </ds:schemaRefs>

</xml_diff>